<commit_message>
Inc/Dec instructions, ALU can work with constants
</commit_message>
<xml_diff>
--- a/Computer8Bit.docx
+++ b/Computer8Bit.docx
@@ -1,6 +1,6 @@
 
 <file path=word/document.xml><?xml version="1.0" encoding="utf-8"?>
-<w:document xmlns:wpc="http://schemas.microsoft.com/office/word/2010/wordprocessingCanvas" xmlns:cx="http://schemas.microsoft.com/office/drawing/2014/chartex" xmlns:cx1="http://schemas.microsoft.com/office/drawing/2015/9/8/chartex" xmlns:cx2="http://schemas.microsoft.com/office/drawing/2015/10/21/chartex" xmlns:cx3="http://schemas.microsoft.com/office/drawing/2016/5/9/chartex" xmlns:cx4="http://schemas.microsoft.com/office/drawing/2016/5/10/chartex" xmlns:cx5="http://schemas.microsoft.com/office/drawing/2016/5/11/chartex" xmlns:cx6="http://schemas.microsoft.com/office/drawing/2016/5/12/chartex" xmlns:cx7="http://schemas.microsoft.com/office/drawing/2016/5/13/chartex" xmlns:cx8="http://schemas.microsoft.com/office/drawing/2016/5/14/chartex" xmlns:mc="http://schemas.openxmlformats.org/markup-compatibility/2006" xmlns:aink="http://schemas.microsoft.com/office/drawing/2016/ink" xmlns:am3d="http://schemas.microsoft.com/office/drawing/2017/model3d" xmlns:o="urn:schemas-microsoft-com:office:office" xmlns:oel="http://schemas.microsoft.com/office/2019/extlst" xmlns:r="http://schemas.openxmlformats.org/officeDocument/2006/relationships" xmlns:m="http://schemas.openxmlformats.org/officeDocument/2006/math" xmlns:v="urn:schemas-microsoft-com:vml" xmlns:wp14="http://schemas.microsoft.com/office/word/2010/wordprocessingDrawing" xmlns:wp="http://schemas.openxmlformats.org/drawingml/2006/wordprocessingDrawing" xmlns:w10="urn:schemas-microsoft-com:office:word" xmlns:w="http://schemas.openxmlformats.org/wordprocessingml/2006/main" xmlns:w14="http://schemas.microsoft.com/office/word/2010/wordml" xmlns:w15="http://schemas.microsoft.com/office/word/2012/wordml" xmlns:w16cex="http://schemas.microsoft.com/office/word/2018/wordml/cex" xmlns:w16cid="http://schemas.microsoft.com/office/word/2016/wordml/cid" xmlns:w16="http://schemas.microsoft.com/office/word/2018/wordml" xmlns:w16du="http://schemas.microsoft.com/office/word/2023/wordml/word16du" xmlns:w16sdtdh="http://schemas.microsoft.com/office/word/2020/wordml/sdtdatahash" xmlns:w16se="http://schemas.microsoft.com/office/word/2015/wordml/symex" xmlns:wpg="http://schemas.microsoft.com/office/word/2010/wordprocessingGroup" xmlns:wpi="http://schemas.microsoft.com/office/word/2010/wordprocessingInk" xmlns:wne="http://schemas.microsoft.com/office/word/2006/wordml" xmlns:wps="http://schemas.microsoft.com/office/word/2010/wordprocessingShape" mc:Ignorable="w14 w15 w16se w16cid w16 w16cex w16sdtdh wp14">
+<w:document xmlns:wpc="http://schemas.microsoft.com/office/word/2010/wordprocessingCanvas" xmlns:cx="http://schemas.microsoft.com/office/drawing/2014/chartex" xmlns:cx1="http://schemas.microsoft.com/office/drawing/2015/9/8/chartex" xmlns:cx2="http://schemas.microsoft.com/office/drawing/2015/10/21/chartex" xmlns:cx3="http://schemas.microsoft.com/office/drawing/2016/5/9/chartex" xmlns:cx4="http://schemas.microsoft.com/office/drawing/2016/5/10/chartex" xmlns:cx5="http://schemas.microsoft.com/office/drawing/2016/5/11/chartex" xmlns:cx6="http://schemas.microsoft.com/office/drawing/2016/5/12/chartex" xmlns:cx7="http://schemas.microsoft.com/office/drawing/2016/5/13/chartex" xmlns:cx8="http://schemas.microsoft.com/office/drawing/2016/5/14/chartex" xmlns:mc="http://schemas.openxmlformats.org/markup-compatibility/2006" xmlns:aink="http://schemas.microsoft.com/office/drawing/2016/ink" xmlns:am3d="http://schemas.microsoft.com/office/drawing/2017/model3d" xmlns:o="urn:schemas-microsoft-com:office:office" xmlns:oel="http://schemas.microsoft.com/office/2019/extlst" xmlns:r="http://schemas.openxmlformats.org/officeDocument/2006/relationships" xmlns:m="http://schemas.openxmlformats.org/officeDocument/2006/math" xmlns:v="urn:schemas-microsoft-com:vml" xmlns:wp14="http://schemas.microsoft.com/office/word/2010/wordprocessingDrawing" xmlns:wp="http://schemas.openxmlformats.org/drawingml/2006/wordprocessingDrawing" xmlns:w10="urn:schemas-microsoft-com:office:word" xmlns:w="http://schemas.openxmlformats.org/wordprocessingml/2006/main" xmlns:w14="http://schemas.microsoft.com/office/word/2010/wordml" xmlns:w15="http://schemas.microsoft.com/office/word/2012/wordml" xmlns:w16cex="http://schemas.microsoft.com/office/word/2018/wordml/cex" xmlns:w16cid="http://schemas.microsoft.com/office/word/2016/wordml/cid" xmlns:w16="http://schemas.microsoft.com/office/word/2018/wordml" xmlns:w16sdtdh="http://schemas.microsoft.com/office/word/2020/wordml/sdtdatahash" xmlns:w16se="http://schemas.microsoft.com/office/word/2015/wordml/symex" xmlns:wpg="http://schemas.microsoft.com/office/word/2010/wordprocessingGroup" xmlns:wpi="http://schemas.microsoft.com/office/word/2010/wordprocessingInk" xmlns:wne="http://schemas.microsoft.com/office/word/2006/wordml" xmlns:wps="http://schemas.microsoft.com/office/word/2010/wordprocessingShape" mc:Ignorable="w14 w15 w16se w16cid w16 w16cex w16sdtdh wp14">
   <w:body>
     <w:p>
       <w:pPr>
@@ -25,6 +25,7 @@
           <w:docPartUnique/>
         </w:docPartObj>
       </w:sdtPr>
+      <w:sdtEndPr/>
       <w:sdtContent>
         <w:p>
           <w:pPr>
@@ -6251,13 +6252,13 @@
         <w:tblLook w:val="04E0" w:firstRow="1" w:lastRow="1" w:firstColumn="1" w:lastColumn="0" w:noHBand="0" w:noVBand="1"/>
       </w:tblPr>
       <w:tblGrid>
-        <w:gridCol w:w="1406"/>
-        <w:gridCol w:w="1388"/>
+        <w:gridCol w:w="1471"/>
+        <w:gridCol w:w="1385"/>
         <w:gridCol w:w="2588"/>
         <w:gridCol w:w="957"/>
-        <w:gridCol w:w="7174"/>
+        <w:gridCol w:w="7116"/>
         <w:gridCol w:w="649"/>
-        <w:gridCol w:w="1205"/>
+        <w:gridCol w:w="1201"/>
       </w:tblGrid>
       <w:tr>
         <w:tc>
@@ -6892,6 +6893,179 @@
           </w:tcPr>
           <w:p>
             <w:pPr>
+              <w:tabs>
+                <w:tab w:val="left" w:pos="493"/>
+                <w:tab w:val="center" w:pos="641"/>
+              </w:tabs>
+              <w:spacing w:after="0" w:line="240" w:lineRule="auto"/>
+              <w:jc w:val="center"/>
+              <w:rPr>
+                <w:rFonts w:ascii="Times New Roman" w:hAnsi="Times New Roman" w:cs="Times New Roman"/>
+                <w:sz w:val="16"/>
+                <w:szCs w:val="21"/>
+                <w:lang w:val="en-US"/>
+              </w:rPr>
+            </w:pPr>
+            <w:r>
+              <w:rPr>
+                <w:rFonts w:ascii="Times New Roman" w:hAnsi="Times New Roman" w:cs="Times New Roman"/>
+                <w:sz w:val="16"/>
+                <w:szCs w:val="21"/>
+                <w:lang w:val="en-US"/>
+              </w:rPr>
+              <w:t>Break</w:t>
+            </w:r>
+          </w:p>
+        </w:tc>
+        <w:tc>
+          <w:tcPr>
+            <w:tcW w:w="0" w:type="auto"/>
+          </w:tcPr>
+          <w:p>
+            <w:pPr>
+              <w:spacing w:after="0" w:line="240" w:lineRule="auto"/>
+              <w:jc w:val="center"/>
+              <w:rPr>
+                <w:rFonts w:ascii="Consolas" w:hAnsi="Consolas" w:cs="Consolas"/>
+                <w:sz w:val="16"/>
+                <w:szCs w:val="21"/>
+                <w:lang w:val="en-US"/>
+              </w:rPr>
+            </w:pPr>
+            <w:proofErr w:type="spellStart"/>
+            <w:r>
+              <w:rPr>
+                <w:rFonts w:ascii="Consolas" w:hAnsi="Consolas" w:cs="Consolas"/>
+                <w:sz w:val="16"/>
+                <w:szCs w:val="21"/>
+                <w:lang w:val="en-US"/>
+              </w:rPr>
+              <w:t>brk</w:t>
+            </w:r>
+            <w:proofErr w:type="spellEnd"/>
+          </w:p>
+        </w:tc>
+        <w:tc>
+          <w:tcPr>
+            <w:tcW w:w="2588" w:type="dxa"/>
+          </w:tcPr>
+          <w:p>
+            <w:pPr>
+              <w:spacing w:after="0" w:line="240" w:lineRule="auto"/>
+              <w:jc w:val="center"/>
+              <w:rPr>
+                <w:rFonts w:ascii="Consolas" w:hAnsi="Consolas" w:cs="Consolas"/>
+                <w:sz w:val="16"/>
+                <w:szCs w:val="21"/>
+                <w:lang w:val="en-US"/>
+              </w:rPr>
+            </w:pPr>
+            <w:proofErr w:type="spellStart"/>
+            <w:r>
+              <w:rPr>
+                <w:rFonts w:ascii="Consolas" w:hAnsi="Consolas" w:cs="Consolas"/>
+                <w:sz w:val="16"/>
+                <w:szCs w:val="21"/>
+                <w:lang w:val="en-US"/>
+              </w:rPr>
+              <w:t>Brk</w:t>
+            </w:r>
+            <w:proofErr w:type="spellEnd"/>
+          </w:p>
+        </w:tc>
+        <w:tc>
+          <w:tcPr>
+            <w:tcW w:w="957" w:type="dxa"/>
+          </w:tcPr>
+          <w:p>
+            <w:pPr>
+              <w:spacing w:after="0" w:line="240" w:lineRule="auto"/>
+              <w:jc w:val="center"/>
+              <w:rPr>
+                <w:rFonts w:ascii="Consolas" w:hAnsi="Consolas" w:cs="Consolas"/>
+                <w:sz w:val="16"/>
+                <w:szCs w:val="21"/>
+                <w:lang w:val="en-US"/>
+              </w:rPr>
+            </w:pPr>
+            <w:r>
+              <w:rPr>
+                <w:rFonts w:ascii="Consolas" w:hAnsi="Consolas" w:cs="Consolas"/>
+                <w:sz w:val="16"/>
+                <w:szCs w:val="21"/>
+                <w:lang w:val="en-US"/>
+              </w:rPr>
+              <w:t>1</w:t>
+            </w:r>
+          </w:p>
+        </w:tc>
+        <w:tc>
+          <w:tcPr>
+            <w:tcW w:w="0" w:type="auto"/>
+          </w:tcPr>
+          <w:p>
+            <w:pPr>
+              <w:spacing w:after="0" w:line="240" w:lineRule="auto"/>
+              <w:rPr>
+                <w:rFonts w:ascii="Times New Roman" w:hAnsi="Times New Roman" w:cs="Times New Roman"/>
+                <w:sz w:val="16"/>
+                <w:szCs w:val="21"/>
+                <w:lang w:val="en-US"/>
+              </w:rPr>
+            </w:pPr>
+            <w:r>
+              <w:rPr>
+                <w:rFonts w:ascii="Times New Roman" w:hAnsi="Times New Roman" w:cs="Times New Roman"/>
+                <w:sz w:val="16"/>
+                <w:szCs w:val="21"/>
+                <w:lang w:val="en-US"/>
+              </w:rPr>
+              <w:t>Causes a non-maskable software interrupt.</w:t>
+            </w:r>
+          </w:p>
+        </w:tc>
+        <w:tc>
+          <w:tcPr>
+            <w:tcW w:w="0" w:type="auto"/>
+          </w:tcPr>
+          <w:p>
+            <w:pPr>
+              <w:spacing w:after="0" w:line="240" w:lineRule="auto"/>
+              <w:jc w:val="center"/>
+              <w:rPr>
+                <w:rFonts w:ascii="Times New Roman" w:hAnsi="Times New Roman" w:cs="Times New Roman"/>
+                <w:sz w:val="16"/>
+                <w:szCs w:val="21"/>
+                <w:lang w:val="en-US"/>
+              </w:rPr>
+            </w:pPr>
+          </w:p>
+        </w:tc>
+        <w:tc>
+          <w:tcPr>
+            <w:tcW w:w="0" w:type="auto"/>
+          </w:tcPr>
+          <w:p>
+            <w:pPr>
+              <w:spacing w:after="0" w:line="240" w:lineRule="auto"/>
+              <w:jc w:val="center"/>
+              <w:rPr>
+                <w:rFonts w:ascii="Times New Roman" w:hAnsi="Times New Roman" w:cs="Times New Roman"/>
+                <w:sz w:val="16"/>
+                <w:szCs w:val="21"/>
+                <w:lang w:val="en-US"/>
+              </w:rPr>
+            </w:pPr>
+          </w:p>
+        </w:tc>
+      </w:tr>
+      <w:tr>
+        <w:tc>
+          <w:tcPr>
+            <w:tcW w:w="0" w:type="auto"/>
+          </w:tcPr>
+          <w:p>
+            <w:pPr>
               <w:spacing w:after="0" w:line="240" w:lineRule="auto"/>
               <w:jc w:val="center"/>
               <w:rPr>
@@ -9157,16 +9331,7 @@
                 <w:szCs w:val="21"/>
                 <w:lang w:val="en-US"/>
               </w:rPr>
-              <w:t>pop</w:t>
-            </w:r>
-            <w:r>
-              <w:rPr>
-                <w:rFonts w:ascii="Consolas" w:hAnsi="Consolas" w:cs="Consolas"/>
-                <w:sz w:val="16"/>
-                <w:szCs w:val="21"/>
-                <w:lang w:val="en-US"/>
-              </w:rPr>
-              <w:t xml:space="preserve"> [</w:t>
+              <w:t>pop [</w:t>
             </w:r>
             <w:r>
               <w:rPr>
@@ -9374,6 +9539,7 @@
                 <w:szCs w:val="21"/>
                 <w:lang w:val="en-US"/>
               </w:rPr>
+              <w:lastRenderedPageBreak/>
               <w:t>pop [long address]</w:t>
             </w:r>
             <w:r>
@@ -9410,6 +9576,7 @@
                 <w:szCs w:val="21"/>
                 <w:lang w:val="en-US"/>
               </w:rPr>
+              <w:lastRenderedPageBreak/>
               <w:t>9</w:t>
             </w:r>
           </w:p>
@@ -9516,7 +9683,6 @@
                 <w:szCs w:val="21"/>
                 <w:lang w:val="en-US"/>
               </w:rPr>
-              <w:lastRenderedPageBreak/>
               <w:t>Add</w:t>
             </w:r>
           </w:p>
@@ -9641,6 +9807,51 @@
               <w:t>2</w:t>
             </w:r>
           </w:p>
+          <w:p>
+            <w:pPr>
+              <w:spacing w:after="0" w:line="240" w:lineRule="auto"/>
+              <w:jc w:val="center"/>
+              <w:rPr>
+                <w:rFonts w:ascii="Consolas" w:hAnsi="Consolas" w:cs="Consolas"/>
+                <w:i/>
+                <w:iCs/>
+                <w:sz w:val="16"/>
+                <w:szCs w:val="21"/>
+                <w:u w:val="single"/>
+                <w:lang w:val="en-US"/>
+              </w:rPr>
+            </w:pPr>
+            <w:r>
+              <w:rPr>
+                <w:rFonts w:ascii="Consolas" w:hAnsi="Consolas" w:cs="Consolas"/>
+                <w:sz w:val="16"/>
+                <w:szCs w:val="21"/>
+                <w:lang w:val="en-US"/>
+              </w:rPr>
+              <w:t>add RX</w:t>
+            </w:r>
+            <w:r>
+              <w:rPr>
+                <w:rFonts w:ascii="Consolas" w:hAnsi="Consolas" w:cs="Consolas"/>
+                <w:sz w:val="16"/>
+                <w:szCs w:val="21"/>
+                <w:lang w:val="en-US"/>
+              </w:rPr>
+              <w:softHyphen/>
+              <w:t xml:space="preserve">, </w:t>
+            </w:r>
+            <w:r>
+              <w:rPr>
+                <w:rFonts w:ascii="Consolas" w:hAnsi="Consolas" w:cs="Consolas"/>
+                <w:i/>
+                <w:iCs/>
+                <w:sz w:val="16"/>
+                <w:szCs w:val="21"/>
+                <w:lang w:val="en-US"/>
+              </w:rPr>
+              <w:t>constant</w:t>
+            </w:r>
+          </w:p>
         </w:tc>
         <w:tc>
           <w:tcPr>
@@ -9664,7 +9875,7 @@
                 <w:szCs w:val="21"/>
                 <w:lang w:val="en-US"/>
               </w:rPr>
-              <w:t>16</w:t>
+              <w:t>20</w:t>
             </w:r>
           </w:p>
         </w:tc>
@@ -9748,6 +9959,9 @@
         </w:tc>
       </w:tr>
       <w:tr>
+        <w:trPr>
+          <w:trHeight w:val="247"/>
+        </w:trPr>
         <w:tc>
           <w:tcPr>
             <w:tcW w:w="0" w:type="auto"/>
@@ -9894,6 +10108,49 @@
               <w:t>2</w:t>
             </w:r>
           </w:p>
+          <w:p>
+            <w:pPr>
+              <w:spacing w:after="0" w:line="240" w:lineRule="auto"/>
+              <w:jc w:val="center"/>
+              <w:rPr>
+                <w:rFonts w:ascii="Consolas" w:hAnsi="Consolas" w:cs="Consolas"/>
+                <w:sz w:val="16"/>
+                <w:szCs w:val="21"/>
+                <w:lang w:val="en-US"/>
+              </w:rPr>
+            </w:pPr>
+            <w:proofErr w:type="gramStart"/>
+            <w:r>
+              <w:rPr>
+                <w:rFonts w:ascii="Consolas" w:hAnsi="Consolas" w:cs="Consolas"/>
+                <w:sz w:val="16"/>
+                <w:szCs w:val="21"/>
+                <w:lang w:val="en-US"/>
+              </w:rPr>
+              <w:t>sub RX</w:t>
+            </w:r>
+            <w:proofErr w:type="gramEnd"/>
+            <w:r>
+              <w:rPr>
+                <w:rFonts w:ascii="Consolas" w:hAnsi="Consolas" w:cs="Consolas"/>
+                <w:sz w:val="16"/>
+                <w:szCs w:val="21"/>
+                <w:lang w:val="en-US"/>
+              </w:rPr>
+              <w:t xml:space="preserve">, </w:t>
+            </w:r>
+            <w:r>
+              <w:rPr>
+                <w:rFonts w:ascii="Consolas" w:hAnsi="Consolas" w:cs="Consolas"/>
+                <w:i/>
+                <w:iCs/>
+                <w:sz w:val="16"/>
+                <w:szCs w:val="21"/>
+                <w:lang w:val="en-US"/>
+              </w:rPr>
+              <w:t>constant</w:t>
+            </w:r>
+          </w:p>
         </w:tc>
         <w:tc>
           <w:tcPr>
@@ -9917,7 +10174,7 @@
                 <w:szCs w:val="21"/>
                 <w:lang w:val="en-US"/>
               </w:rPr>
-              <w:t>16</w:t>
+              <w:t>20</w:t>
             </w:r>
           </w:p>
         </w:tc>
@@ -10114,6 +10371,7 @@
                 <w:rFonts w:ascii="Consolas" w:hAnsi="Consolas" w:cs="Consolas"/>
                 <w:sz w:val="16"/>
                 <w:szCs w:val="21"/>
+                <w:vertAlign w:val="subscript"/>
                 <w:lang w:val="en-US"/>
               </w:rPr>
             </w:pPr>
@@ -10167,6 +10425,49 @@
               <w:t>2</w:t>
             </w:r>
           </w:p>
+          <w:p>
+            <w:pPr>
+              <w:spacing w:after="0" w:line="240" w:lineRule="auto"/>
+              <w:jc w:val="center"/>
+              <w:rPr>
+                <w:rFonts w:ascii="Consolas" w:hAnsi="Consolas" w:cs="Consolas"/>
+                <w:sz w:val="16"/>
+                <w:szCs w:val="21"/>
+                <w:lang w:val="en-US"/>
+              </w:rPr>
+            </w:pPr>
+            <w:proofErr w:type="spellStart"/>
+            <w:r>
+              <w:rPr>
+                <w:rFonts w:ascii="Consolas" w:hAnsi="Consolas" w:cs="Consolas"/>
+                <w:sz w:val="16"/>
+                <w:szCs w:val="21"/>
+                <w:lang w:val="en-US"/>
+              </w:rPr>
+              <w:t>cmp</w:t>
+            </w:r>
+            <w:proofErr w:type="spellEnd"/>
+            <w:r>
+              <w:rPr>
+                <w:rFonts w:ascii="Consolas" w:hAnsi="Consolas" w:cs="Consolas"/>
+                <w:sz w:val="16"/>
+                <w:szCs w:val="21"/>
+                <w:lang w:val="en-US"/>
+              </w:rPr>
+              <w:t xml:space="preserve"> RX, </w:t>
+            </w:r>
+            <w:r>
+              <w:rPr>
+                <w:rFonts w:ascii="Consolas" w:hAnsi="Consolas" w:cs="Consolas"/>
+                <w:i/>
+                <w:iCs/>
+                <w:sz w:val="16"/>
+                <w:szCs w:val="21"/>
+                <w:lang w:val="en-US"/>
+              </w:rPr>
+              <w:t>constant</w:t>
+            </w:r>
+          </w:p>
         </w:tc>
         <w:tc>
           <w:tcPr>
@@ -10190,7 +10491,7 @@
                 <w:szCs w:val="21"/>
                 <w:lang w:val="en-US"/>
               </w:rPr>
-              <w:t>16</w:t>
+              <w:t>20</w:t>
             </w:r>
           </w:p>
         </w:tc>
@@ -10397,6 +10698,7 @@
                 <w:rFonts w:ascii="Consolas" w:hAnsi="Consolas" w:cs="Consolas"/>
                 <w:sz w:val="16"/>
                 <w:szCs w:val="21"/>
+                <w:vertAlign w:val="subscript"/>
                 <w:lang w:val="en-US"/>
               </w:rPr>
             </w:pPr>
@@ -10439,6 +10741,40 @@
               <w:t>2</w:t>
             </w:r>
           </w:p>
+          <w:p>
+            <w:pPr>
+              <w:spacing w:after="0" w:line="240" w:lineRule="auto"/>
+              <w:jc w:val="center"/>
+              <w:rPr>
+                <w:rFonts w:ascii="Consolas" w:hAnsi="Consolas" w:cs="Consolas"/>
+                <w:i/>
+                <w:iCs/>
+                <w:sz w:val="16"/>
+                <w:szCs w:val="21"/>
+                <w:lang w:val="en-US"/>
+              </w:rPr>
+            </w:pPr>
+            <w:r>
+              <w:rPr>
+                <w:rFonts w:ascii="Consolas" w:hAnsi="Consolas" w:cs="Consolas"/>
+                <w:sz w:val="16"/>
+                <w:szCs w:val="21"/>
+                <w:lang w:val="en-US"/>
+              </w:rPr>
+              <w:t xml:space="preserve">and RX, </w:t>
+            </w:r>
+            <w:r>
+              <w:rPr>
+                <w:rFonts w:ascii="Consolas" w:hAnsi="Consolas" w:cs="Consolas"/>
+                <w:i/>
+                <w:iCs/>
+                <w:sz w:val="16"/>
+                <w:szCs w:val="21"/>
+                <w:lang w:val="en-US"/>
+              </w:rPr>
+              <w:t>constant</w:t>
+            </w:r>
+          </w:p>
         </w:tc>
         <w:tc>
           <w:tcPr>
@@ -10462,7 +10798,7 @@
                 <w:szCs w:val="21"/>
                 <w:lang w:val="en-US"/>
               </w:rPr>
-              <w:t>16</w:t>
+              <w:t>20</w:t>
             </w:r>
           </w:p>
         </w:tc>
@@ -10669,6 +11005,7 @@
                 <w:rFonts w:ascii="Consolas" w:hAnsi="Consolas" w:cs="Consolas"/>
                 <w:sz w:val="16"/>
                 <w:szCs w:val="21"/>
+                <w:vertAlign w:val="subscript"/>
                 <w:lang w:val="en-US"/>
               </w:rPr>
             </w:pPr>
@@ -10711,6 +11048,40 @@
               <w:t>2</w:t>
             </w:r>
           </w:p>
+          <w:p>
+            <w:pPr>
+              <w:spacing w:after="0" w:line="240" w:lineRule="auto"/>
+              <w:jc w:val="center"/>
+              <w:rPr>
+                <w:rFonts w:ascii="Consolas" w:hAnsi="Consolas" w:cs="Consolas"/>
+                <w:i/>
+                <w:iCs/>
+                <w:sz w:val="16"/>
+                <w:szCs w:val="21"/>
+                <w:lang w:val="en-US"/>
+              </w:rPr>
+            </w:pPr>
+            <w:r>
+              <w:rPr>
+                <w:rFonts w:ascii="Consolas" w:hAnsi="Consolas" w:cs="Consolas"/>
+                <w:sz w:val="16"/>
+                <w:szCs w:val="21"/>
+                <w:lang w:val="en-US"/>
+              </w:rPr>
+              <w:t xml:space="preserve">or RX, </w:t>
+            </w:r>
+            <w:r>
+              <w:rPr>
+                <w:rFonts w:ascii="Consolas" w:hAnsi="Consolas" w:cs="Consolas"/>
+                <w:i/>
+                <w:iCs/>
+                <w:sz w:val="16"/>
+                <w:szCs w:val="21"/>
+                <w:lang w:val="en-US"/>
+              </w:rPr>
+              <w:t>constant</w:t>
+            </w:r>
+          </w:p>
         </w:tc>
         <w:tc>
           <w:tcPr>
@@ -10734,7 +11105,7 @@
                 <w:szCs w:val="21"/>
                 <w:lang w:val="en-US"/>
               </w:rPr>
-              <w:t>16</w:t>
+              <w:t>20</w:t>
             </w:r>
           </w:p>
         </w:tc>
@@ -10952,9 +11323,69 @@
                 <w:rFonts w:ascii="Consolas" w:hAnsi="Consolas" w:cs="Consolas"/>
                 <w:sz w:val="16"/>
                 <w:szCs w:val="21"/>
+                <w:lang w:val="en-US"/>
+              </w:rPr>
+            </w:pPr>
+            <w:proofErr w:type="spellStart"/>
+            <w:r>
+              <w:rPr>
+                <w:rFonts w:ascii="Consolas" w:hAnsi="Consolas" w:cs="Consolas"/>
+                <w:sz w:val="16"/>
+                <w:szCs w:val="21"/>
+                <w:lang w:val="en-US"/>
+              </w:rPr>
+              <w:t>xor</w:t>
+            </w:r>
+            <w:proofErr w:type="spellEnd"/>
+            <w:r>
+              <w:rPr>
+                <w:rFonts w:ascii="Consolas" w:hAnsi="Consolas" w:cs="Consolas"/>
+                <w:sz w:val="16"/>
+                <w:szCs w:val="21"/>
+                <w:lang w:val="en-US"/>
+              </w:rPr>
+              <w:t xml:space="preserve"> RX</w:t>
+            </w:r>
+            <w:r>
+              <w:rPr>
+                <w:rFonts w:ascii="Consolas" w:hAnsi="Consolas" w:cs="Consolas"/>
+                <w:sz w:val="16"/>
+                <w:szCs w:val="21"/>
                 <w:vertAlign w:val="subscript"/>
                 <w:lang w:val="en-US"/>
               </w:rPr>
+              <w:t>1</w:t>
+            </w:r>
+            <w:r>
+              <w:rPr>
+                <w:rFonts w:ascii="Consolas" w:hAnsi="Consolas" w:cs="Consolas"/>
+                <w:sz w:val="16"/>
+                <w:szCs w:val="21"/>
+                <w:lang w:val="en-US"/>
+              </w:rPr>
+              <w:t>, RX</w:t>
+            </w:r>
+            <w:r>
+              <w:rPr>
+                <w:rFonts w:ascii="Consolas" w:hAnsi="Consolas" w:cs="Consolas"/>
+                <w:sz w:val="16"/>
+                <w:szCs w:val="21"/>
+                <w:vertAlign w:val="subscript"/>
+                <w:lang w:val="en-US"/>
+              </w:rPr>
+              <w:t>2</w:t>
+            </w:r>
+          </w:p>
+          <w:p>
+            <w:pPr>
+              <w:spacing w:after="0" w:line="240" w:lineRule="auto"/>
+              <w:jc w:val="center"/>
+              <w:rPr>
+                <w:rFonts w:ascii="Consolas" w:hAnsi="Consolas" w:cs="Consolas"/>
+                <w:sz w:val="16"/>
+                <w:szCs w:val="21"/>
+                <w:lang w:val="en-US"/>
+              </w:rPr>
             </w:pPr>
             <w:proofErr w:type="spellStart"/>
             <w:r>
@@ -10974,36 +11405,18 @@
                 <w:szCs w:val="21"/>
                 <w:lang w:val="en-US"/>
               </w:rPr>
-              <w:t xml:space="preserve"> RX</w:t>
-            </w:r>
-            <w:r>
-              <w:rPr>
-                <w:rFonts w:ascii="Consolas" w:hAnsi="Consolas" w:cs="Consolas"/>
-                <w:sz w:val="16"/>
-                <w:szCs w:val="21"/>
-                <w:vertAlign w:val="subscript"/>
-                <w:lang w:val="en-US"/>
-              </w:rPr>
-              <w:t>1</w:t>
-            </w:r>
-            <w:r>
-              <w:rPr>
-                <w:rFonts w:ascii="Consolas" w:hAnsi="Consolas" w:cs="Consolas"/>
-                <w:sz w:val="16"/>
-                <w:szCs w:val="21"/>
-                <w:lang w:val="en-US"/>
-              </w:rPr>
-              <w:t>, RX</w:t>
-            </w:r>
-            <w:r>
-              <w:rPr>
-                <w:rFonts w:ascii="Consolas" w:hAnsi="Consolas" w:cs="Consolas"/>
-                <w:sz w:val="16"/>
-                <w:szCs w:val="21"/>
-                <w:vertAlign w:val="subscript"/>
-                <w:lang w:val="en-US"/>
-              </w:rPr>
-              <w:t>2</w:t>
+              <w:t xml:space="preserve"> RX, </w:t>
+            </w:r>
+            <w:r>
+              <w:rPr>
+                <w:rFonts w:ascii="Consolas" w:hAnsi="Consolas" w:cs="Consolas"/>
+                <w:i/>
+                <w:iCs/>
+                <w:sz w:val="16"/>
+                <w:szCs w:val="21"/>
+                <w:lang w:val="en-US"/>
+              </w:rPr>
+              <w:t>constant</w:t>
             </w:r>
           </w:p>
         </w:tc>
@@ -11029,7 +11442,7 @@
                 <w:szCs w:val="21"/>
                 <w:lang w:val="en-US"/>
               </w:rPr>
-              <w:t>16</w:t>
+              <w:t>20</w:t>
             </w:r>
           </w:p>
         </w:tc>
@@ -11332,7 +11745,7 @@
                 <w:szCs w:val="21"/>
                 <w:lang w:val="en-US"/>
               </w:rPr>
-              <w:t>Shift left (RA only)</w:t>
+              <w:t>Increment</w:t>
             </w:r>
           </w:p>
         </w:tc>
@@ -11359,9 +11772,18 @@
                 <w:szCs w:val="21"/>
                 <w:lang w:val="en-US"/>
               </w:rPr>
-              <w:t>shl</w:t>
+              <w:t>inc</w:t>
             </w:r>
             <w:proofErr w:type="spellEnd"/>
+            <w:r>
+              <w:rPr>
+                <w:rFonts w:ascii="Consolas" w:hAnsi="Consolas" w:cs="Consolas"/>
+                <w:sz w:val="16"/>
+                <w:szCs w:val="21"/>
+                <w:lang w:val="en-US"/>
+              </w:rPr>
+              <w:t xml:space="preserve"> RX</w:t>
+            </w:r>
           </w:p>
         </w:tc>
         <w:tc>
@@ -11387,7 +11809,7 @@
                 <w:szCs w:val="21"/>
                 <w:lang w:val="en-US"/>
               </w:rPr>
-              <w:t>shl</w:t>
+              <w:t>inc</w:t>
             </w:r>
             <w:proofErr w:type="spellEnd"/>
             <w:r>
@@ -11397,7 +11819,7 @@
                 <w:szCs w:val="21"/>
                 <w:lang w:val="en-US"/>
               </w:rPr>
-              <w:t xml:space="preserve"> RA</w:t>
+              <w:t xml:space="preserve"> RX</w:t>
             </w:r>
           </w:p>
         </w:tc>
@@ -11423,7 +11845,7 @@
                 <w:szCs w:val="21"/>
                 <w:lang w:val="en-US"/>
               </w:rPr>
-              <w:t>1</w:t>
+              <w:t>4</w:t>
             </w:r>
           </w:p>
         </w:tc>
@@ -11449,7 +11871,7 @@
                 <w:szCs w:val="21"/>
                 <w:lang w:val="en-US"/>
               </w:rPr>
-              <w:t>Performs a left bitwise shift on the RA register.</w:t>
+              <w:t>Increments the given register.</w:t>
             </w:r>
           </w:p>
         </w:tc>
@@ -11475,7 +11897,7 @@
                 <w:szCs w:val="21"/>
                 <w:lang w:val="en-US"/>
               </w:rPr>
-              <w:t>None.</w:t>
+              <w:t>NZC</w:t>
             </w:r>
           </w:p>
         </w:tc>
@@ -11494,15 +11916,6 @@
                 <w:lang w:val="en-US"/>
               </w:rPr>
             </w:pPr>
-            <w:r>
-              <w:rPr>
-                <w:rFonts w:ascii="Times New Roman" w:hAnsi="Times New Roman" w:cs="Times New Roman"/>
-                <w:sz w:val="16"/>
-                <w:szCs w:val="21"/>
-                <w:lang w:val="en-US"/>
-              </w:rPr>
-              <w:t>None.</w:t>
-            </w:r>
           </w:p>
         </w:tc>
       </w:tr>
@@ -11529,36 +11942,34 @@
                 <w:szCs w:val="21"/>
                 <w:lang w:val="en-US"/>
               </w:rPr>
-              <w:t>Shift right (RA only)</w:t>
-            </w:r>
-          </w:p>
-        </w:tc>
-        <w:tc>
-          <w:tcPr>
-            <w:tcW w:w="0" w:type="auto"/>
-          </w:tcPr>
-          <w:p>
-            <w:pPr>
-              <w:spacing w:after="0" w:line="240" w:lineRule="auto"/>
-              <w:jc w:val="center"/>
-              <w:rPr>
-                <w:rFonts w:ascii="Consolas" w:hAnsi="Consolas" w:cs="Consolas"/>
-                <w:sz w:val="16"/>
-                <w:szCs w:val="21"/>
-                <w:lang w:val="en-US"/>
-              </w:rPr>
-            </w:pPr>
-            <w:proofErr w:type="spellStart"/>
-            <w:r>
-              <w:rPr>
-                <w:rFonts w:ascii="Consolas" w:hAnsi="Consolas" w:cs="Consolas"/>
-                <w:sz w:val="16"/>
-                <w:szCs w:val="21"/>
-                <w:lang w:val="en-US"/>
-              </w:rPr>
-              <w:t>shr</w:t>
-            </w:r>
-            <w:proofErr w:type="spellEnd"/>
+              <w:t>Decrement</w:t>
+            </w:r>
+          </w:p>
+        </w:tc>
+        <w:tc>
+          <w:tcPr>
+            <w:tcW w:w="0" w:type="auto"/>
+          </w:tcPr>
+          <w:p>
+            <w:pPr>
+              <w:spacing w:after="0" w:line="240" w:lineRule="auto"/>
+              <w:jc w:val="center"/>
+              <w:rPr>
+                <w:rFonts w:ascii="Consolas" w:hAnsi="Consolas" w:cs="Consolas"/>
+                <w:sz w:val="16"/>
+                <w:szCs w:val="21"/>
+                <w:lang w:val="en-US"/>
+              </w:rPr>
+            </w:pPr>
+            <w:r>
+              <w:rPr>
+                <w:rFonts w:ascii="Consolas" w:hAnsi="Consolas" w:cs="Consolas"/>
+                <w:sz w:val="16"/>
+                <w:szCs w:val="21"/>
+                <w:lang w:val="en-US"/>
+              </w:rPr>
+              <w:t>dec RX</w:t>
+            </w:r>
           </w:p>
         </w:tc>
         <w:tc>
@@ -11576,25 +11987,14 @@
                 <w:lang w:val="en-US"/>
               </w:rPr>
             </w:pPr>
-            <w:proofErr w:type="spellStart"/>
-            <w:r>
-              <w:rPr>
-                <w:rFonts w:ascii="Consolas" w:hAnsi="Consolas" w:cs="Consolas"/>
-                <w:sz w:val="16"/>
-                <w:szCs w:val="21"/>
-                <w:lang w:val="en-US"/>
-              </w:rPr>
-              <w:t>shr</w:t>
-            </w:r>
-            <w:proofErr w:type="spellEnd"/>
-            <w:r>
-              <w:rPr>
-                <w:rFonts w:ascii="Consolas" w:hAnsi="Consolas" w:cs="Consolas"/>
-                <w:sz w:val="16"/>
-                <w:szCs w:val="21"/>
-                <w:lang w:val="en-US"/>
-              </w:rPr>
-              <w:t xml:space="preserve"> RA</w:t>
+            <w:r>
+              <w:rPr>
+                <w:rFonts w:ascii="Consolas" w:hAnsi="Consolas" w:cs="Consolas"/>
+                <w:sz w:val="16"/>
+                <w:szCs w:val="21"/>
+                <w:lang w:val="en-US"/>
+              </w:rPr>
+              <w:t>dec RX</w:t>
             </w:r>
           </w:p>
         </w:tc>
@@ -11620,7 +12020,7 @@
                 <w:szCs w:val="21"/>
                 <w:lang w:val="en-US"/>
               </w:rPr>
-              <w:t>1</w:t>
+              <w:t>4</w:t>
             </w:r>
           </w:p>
         </w:tc>
@@ -11646,7 +12046,7 @@
                 <w:szCs w:val="21"/>
                 <w:lang w:val="en-US"/>
               </w:rPr>
-              <w:t>Perform a right bitwise shift on the RA register.</w:t>
+              <w:t>Decrements the given register.</w:t>
             </w:r>
           </w:p>
         </w:tc>
@@ -11665,41 +12065,23 @@
                 <w:lang w:val="en-US"/>
               </w:rPr>
             </w:pPr>
-            <w:r>
+          </w:p>
+        </w:tc>
+        <w:tc>
+          <w:tcPr>
+            <w:tcW w:w="0" w:type="auto"/>
+          </w:tcPr>
+          <w:p>
+            <w:pPr>
+              <w:spacing w:after="0" w:line="240" w:lineRule="auto"/>
+              <w:jc w:val="center"/>
               <w:rPr>
                 <w:rFonts w:ascii="Times New Roman" w:hAnsi="Times New Roman" w:cs="Times New Roman"/>
                 <w:sz w:val="16"/>
                 <w:szCs w:val="21"/>
                 <w:lang w:val="en-US"/>
               </w:rPr>
-              <w:t>None.</w:t>
-            </w:r>
-          </w:p>
-        </w:tc>
-        <w:tc>
-          <w:tcPr>
-            <w:tcW w:w="0" w:type="auto"/>
-          </w:tcPr>
-          <w:p>
-            <w:pPr>
-              <w:spacing w:after="0" w:line="240" w:lineRule="auto"/>
-              <w:jc w:val="center"/>
-              <w:rPr>
-                <w:rFonts w:ascii="Times New Roman" w:hAnsi="Times New Roman" w:cs="Times New Roman"/>
-                <w:sz w:val="16"/>
-                <w:szCs w:val="21"/>
-                <w:lang w:val="en-US"/>
-              </w:rPr>
-            </w:pPr>
-            <w:r>
-              <w:rPr>
-                <w:rFonts w:ascii="Times New Roman" w:hAnsi="Times New Roman" w:cs="Times New Roman"/>
-                <w:sz w:val="16"/>
-                <w:szCs w:val="21"/>
-                <w:lang w:val="en-US"/>
-              </w:rPr>
-              <w:t>None.</w:t>
-            </w:r>
+            </w:pPr>
           </w:p>
         </w:tc>
       </w:tr>
@@ -11726,6 +12108,400 @@
                 <w:szCs w:val="21"/>
                 <w:lang w:val="en-US"/>
               </w:rPr>
+              <w:t>Shift left (RA only)</w:t>
+            </w:r>
+          </w:p>
+        </w:tc>
+        <w:tc>
+          <w:tcPr>
+            <w:tcW w:w="0" w:type="auto"/>
+          </w:tcPr>
+          <w:p>
+            <w:pPr>
+              <w:spacing w:after="0" w:line="240" w:lineRule="auto"/>
+              <w:jc w:val="center"/>
+              <w:rPr>
+                <w:rFonts w:ascii="Consolas" w:hAnsi="Consolas" w:cs="Consolas"/>
+                <w:sz w:val="16"/>
+                <w:szCs w:val="21"/>
+                <w:lang w:val="en-US"/>
+              </w:rPr>
+            </w:pPr>
+            <w:proofErr w:type="spellStart"/>
+            <w:r>
+              <w:rPr>
+                <w:rFonts w:ascii="Consolas" w:hAnsi="Consolas" w:cs="Consolas"/>
+                <w:sz w:val="16"/>
+                <w:szCs w:val="21"/>
+                <w:lang w:val="en-US"/>
+              </w:rPr>
+              <w:t>shl</w:t>
+            </w:r>
+            <w:proofErr w:type="spellEnd"/>
+          </w:p>
+        </w:tc>
+        <w:tc>
+          <w:tcPr>
+            <w:tcW w:w="2588" w:type="dxa"/>
+          </w:tcPr>
+          <w:p>
+            <w:pPr>
+              <w:spacing w:after="0" w:line="240" w:lineRule="auto"/>
+              <w:jc w:val="center"/>
+              <w:rPr>
+                <w:rFonts w:ascii="Consolas" w:hAnsi="Consolas" w:cs="Consolas"/>
+                <w:sz w:val="16"/>
+                <w:szCs w:val="21"/>
+                <w:lang w:val="en-US"/>
+              </w:rPr>
+            </w:pPr>
+            <w:proofErr w:type="spellStart"/>
+            <w:r>
+              <w:rPr>
+                <w:rFonts w:ascii="Consolas" w:hAnsi="Consolas" w:cs="Consolas"/>
+                <w:sz w:val="16"/>
+                <w:szCs w:val="21"/>
+                <w:lang w:val="en-US"/>
+              </w:rPr>
+              <w:t>shl</w:t>
+            </w:r>
+            <w:proofErr w:type="spellEnd"/>
+            <w:r>
+              <w:rPr>
+                <w:rFonts w:ascii="Consolas" w:hAnsi="Consolas" w:cs="Consolas"/>
+                <w:sz w:val="16"/>
+                <w:szCs w:val="21"/>
+                <w:lang w:val="en-US"/>
+              </w:rPr>
+              <w:t xml:space="preserve"> RA</w:t>
+            </w:r>
+          </w:p>
+        </w:tc>
+        <w:tc>
+          <w:tcPr>
+            <w:tcW w:w="957" w:type="dxa"/>
+          </w:tcPr>
+          <w:p>
+            <w:pPr>
+              <w:spacing w:after="0" w:line="240" w:lineRule="auto"/>
+              <w:jc w:val="center"/>
+              <w:rPr>
+                <w:rFonts w:ascii="Consolas" w:hAnsi="Consolas" w:cs="Consolas"/>
+                <w:sz w:val="16"/>
+                <w:szCs w:val="21"/>
+                <w:lang w:val="en-US"/>
+              </w:rPr>
+            </w:pPr>
+            <w:r>
+              <w:rPr>
+                <w:rFonts w:ascii="Consolas" w:hAnsi="Consolas" w:cs="Consolas"/>
+                <w:sz w:val="16"/>
+                <w:szCs w:val="21"/>
+                <w:lang w:val="en-US"/>
+              </w:rPr>
+              <w:t>1</w:t>
+            </w:r>
+          </w:p>
+        </w:tc>
+        <w:tc>
+          <w:tcPr>
+            <w:tcW w:w="0" w:type="auto"/>
+          </w:tcPr>
+          <w:p>
+            <w:pPr>
+              <w:spacing w:after="0" w:line="240" w:lineRule="auto"/>
+              <w:jc w:val="both"/>
+              <w:rPr>
+                <w:rFonts w:ascii="Times New Roman" w:hAnsi="Times New Roman" w:cs="Times New Roman"/>
+                <w:sz w:val="16"/>
+                <w:szCs w:val="21"/>
+                <w:lang w:val="en-US"/>
+              </w:rPr>
+            </w:pPr>
+            <w:r>
+              <w:rPr>
+                <w:rFonts w:ascii="Times New Roman" w:hAnsi="Times New Roman" w:cs="Times New Roman"/>
+                <w:sz w:val="16"/>
+                <w:szCs w:val="21"/>
+                <w:lang w:val="en-US"/>
+              </w:rPr>
+              <w:t>Performs a left bitwise shift on the RA register.</w:t>
+            </w:r>
+          </w:p>
+        </w:tc>
+        <w:tc>
+          <w:tcPr>
+            <w:tcW w:w="0" w:type="auto"/>
+          </w:tcPr>
+          <w:p>
+            <w:pPr>
+              <w:spacing w:after="0" w:line="240" w:lineRule="auto"/>
+              <w:jc w:val="center"/>
+              <w:rPr>
+                <w:rFonts w:ascii="Times New Roman" w:hAnsi="Times New Roman" w:cs="Times New Roman"/>
+                <w:sz w:val="16"/>
+                <w:szCs w:val="21"/>
+                <w:lang w:val="en-US"/>
+              </w:rPr>
+            </w:pPr>
+            <w:r>
+              <w:rPr>
+                <w:rFonts w:ascii="Times New Roman" w:hAnsi="Times New Roman" w:cs="Times New Roman"/>
+                <w:sz w:val="16"/>
+                <w:szCs w:val="21"/>
+                <w:lang w:val="en-US"/>
+              </w:rPr>
+              <w:t>None.</w:t>
+            </w:r>
+          </w:p>
+        </w:tc>
+        <w:tc>
+          <w:tcPr>
+            <w:tcW w:w="0" w:type="auto"/>
+          </w:tcPr>
+          <w:p>
+            <w:pPr>
+              <w:spacing w:after="0" w:line="240" w:lineRule="auto"/>
+              <w:jc w:val="center"/>
+              <w:rPr>
+                <w:rFonts w:ascii="Times New Roman" w:hAnsi="Times New Roman" w:cs="Times New Roman"/>
+                <w:sz w:val="16"/>
+                <w:szCs w:val="21"/>
+                <w:lang w:val="en-US"/>
+              </w:rPr>
+            </w:pPr>
+            <w:r>
+              <w:rPr>
+                <w:rFonts w:ascii="Times New Roman" w:hAnsi="Times New Roman" w:cs="Times New Roman"/>
+                <w:sz w:val="16"/>
+                <w:szCs w:val="21"/>
+                <w:lang w:val="en-US"/>
+              </w:rPr>
+              <w:t>None.</w:t>
+            </w:r>
+          </w:p>
+        </w:tc>
+      </w:tr>
+      <w:tr>
+        <w:tc>
+          <w:tcPr>
+            <w:tcW w:w="0" w:type="auto"/>
+          </w:tcPr>
+          <w:p>
+            <w:pPr>
+              <w:spacing w:after="0" w:line="240" w:lineRule="auto"/>
+              <w:jc w:val="center"/>
+              <w:rPr>
+                <w:rFonts w:ascii="Times New Roman" w:hAnsi="Times New Roman" w:cs="Times New Roman"/>
+                <w:sz w:val="16"/>
+                <w:szCs w:val="21"/>
+                <w:lang w:val="en-US"/>
+              </w:rPr>
+            </w:pPr>
+            <w:r>
+              <w:rPr>
+                <w:rFonts w:ascii="Times New Roman" w:hAnsi="Times New Roman" w:cs="Times New Roman"/>
+                <w:sz w:val="16"/>
+                <w:szCs w:val="21"/>
+                <w:lang w:val="en-US"/>
+              </w:rPr>
+              <w:t>Shift right (RA only)</w:t>
+            </w:r>
+          </w:p>
+        </w:tc>
+        <w:tc>
+          <w:tcPr>
+            <w:tcW w:w="0" w:type="auto"/>
+          </w:tcPr>
+          <w:p>
+            <w:pPr>
+              <w:spacing w:after="0" w:line="240" w:lineRule="auto"/>
+              <w:jc w:val="center"/>
+              <w:rPr>
+                <w:rFonts w:ascii="Consolas" w:hAnsi="Consolas" w:cs="Consolas"/>
+                <w:sz w:val="16"/>
+                <w:szCs w:val="21"/>
+                <w:lang w:val="en-US"/>
+              </w:rPr>
+            </w:pPr>
+            <w:proofErr w:type="spellStart"/>
+            <w:r>
+              <w:rPr>
+                <w:rFonts w:ascii="Consolas" w:hAnsi="Consolas" w:cs="Consolas"/>
+                <w:sz w:val="16"/>
+                <w:szCs w:val="21"/>
+                <w:lang w:val="en-US"/>
+              </w:rPr>
+              <w:t>shr</w:t>
+            </w:r>
+            <w:proofErr w:type="spellEnd"/>
+          </w:p>
+        </w:tc>
+        <w:tc>
+          <w:tcPr>
+            <w:tcW w:w="2588" w:type="dxa"/>
+          </w:tcPr>
+          <w:p>
+            <w:pPr>
+              <w:spacing w:after="0" w:line="240" w:lineRule="auto"/>
+              <w:jc w:val="center"/>
+              <w:rPr>
+                <w:rFonts w:ascii="Consolas" w:hAnsi="Consolas" w:cs="Consolas"/>
+                <w:sz w:val="16"/>
+                <w:szCs w:val="21"/>
+                <w:lang w:val="en-US"/>
+              </w:rPr>
+            </w:pPr>
+            <w:proofErr w:type="spellStart"/>
+            <w:r>
+              <w:rPr>
+                <w:rFonts w:ascii="Consolas" w:hAnsi="Consolas" w:cs="Consolas"/>
+                <w:sz w:val="16"/>
+                <w:szCs w:val="21"/>
+                <w:lang w:val="en-US"/>
+              </w:rPr>
+              <w:t>shr</w:t>
+            </w:r>
+            <w:proofErr w:type="spellEnd"/>
+            <w:r>
+              <w:rPr>
+                <w:rFonts w:ascii="Consolas" w:hAnsi="Consolas" w:cs="Consolas"/>
+                <w:sz w:val="16"/>
+                <w:szCs w:val="21"/>
+                <w:lang w:val="en-US"/>
+              </w:rPr>
+              <w:t xml:space="preserve"> RA</w:t>
+            </w:r>
+          </w:p>
+        </w:tc>
+        <w:tc>
+          <w:tcPr>
+            <w:tcW w:w="957" w:type="dxa"/>
+          </w:tcPr>
+          <w:p>
+            <w:pPr>
+              <w:spacing w:after="0" w:line="240" w:lineRule="auto"/>
+              <w:jc w:val="center"/>
+              <w:rPr>
+                <w:rFonts w:ascii="Consolas" w:hAnsi="Consolas" w:cs="Consolas"/>
+                <w:sz w:val="16"/>
+                <w:szCs w:val="21"/>
+                <w:lang w:val="en-US"/>
+              </w:rPr>
+            </w:pPr>
+            <w:r>
+              <w:rPr>
+                <w:rFonts w:ascii="Consolas" w:hAnsi="Consolas" w:cs="Consolas"/>
+                <w:sz w:val="16"/>
+                <w:szCs w:val="21"/>
+                <w:lang w:val="en-US"/>
+              </w:rPr>
+              <w:t>1</w:t>
+            </w:r>
+          </w:p>
+        </w:tc>
+        <w:tc>
+          <w:tcPr>
+            <w:tcW w:w="0" w:type="auto"/>
+          </w:tcPr>
+          <w:p>
+            <w:pPr>
+              <w:spacing w:after="0" w:line="240" w:lineRule="auto"/>
+              <w:jc w:val="both"/>
+              <w:rPr>
+                <w:rFonts w:ascii="Times New Roman" w:hAnsi="Times New Roman" w:cs="Times New Roman"/>
+                <w:sz w:val="16"/>
+                <w:szCs w:val="21"/>
+                <w:lang w:val="en-US"/>
+              </w:rPr>
+            </w:pPr>
+            <w:r>
+              <w:rPr>
+                <w:rFonts w:ascii="Times New Roman" w:hAnsi="Times New Roman" w:cs="Times New Roman"/>
+                <w:sz w:val="16"/>
+                <w:szCs w:val="21"/>
+                <w:lang w:val="en-US"/>
+              </w:rPr>
+              <w:t>Perform a right bitwise shift on the RA register.</w:t>
+            </w:r>
+          </w:p>
+        </w:tc>
+        <w:tc>
+          <w:tcPr>
+            <w:tcW w:w="0" w:type="auto"/>
+          </w:tcPr>
+          <w:p>
+            <w:pPr>
+              <w:spacing w:after="0" w:line="240" w:lineRule="auto"/>
+              <w:jc w:val="center"/>
+              <w:rPr>
+                <w:rFonts w:ascii="Times New Roman" w:hAnsi="Times New Roman" w:cs="Times New Roman"/>
+                <w:sz w:val="16"/>
+                <w:szCs w:val="21"/>
+                <w:lang w:val="en-US"/>
+              </w:rPr>
+            </w:pPr>
+            <w:r>
+              <w:rPr>
+                <w:rFonts w:ascii="Times New Roman" w:hAnsi="Times New Roman" w:cs="Times New Roman"/>
+                <w:sz w:val="16"/>
+                <w:szCs w:val="21"/>
+                <w:lang w:val="en-US"/>
+              </w:rPr>
+              <w:t>None.</w:t>
+            </w:r>
+          </w:p>
+        </w:tc>
+        <w:tc>
+          <w:tcPr>
+            <w:tcW w:w="0" w:type="auto"/>
+          </w:tcPr>
+          <w:p>
+            <w:pPr>
+              <w:spacing w:after="0" w:line="240" w:lineRule="auto"/>
+              <w:jc w:val="center"/>
+              <w:rPr>
+                <w:rFonts w:ascii="Times New Roman" w:hAnsi="Times New Roman" w:cs="Times New Roman"/>
+                <w:sz w:val="16"/>
+                <w:szCs w:val="21"/>
+                <w:lang w:val="en-US"/>
+              </w:rPr>
+            </w:pPr>
+            <w:r>
+              <w:rPr>
+                <w:rFonts w:ascii="Times New Roman" w:hAnsi="Times New Roman" w:cs="Times New Roman"/>
+                <w:sz w:val="16"/>
+                <w:szCs w:val="21"/>
+                <w:lang w:val="en-US"/>
+              </w:rPr>
+              <w:t>None.</w:t>
+            </w:r>
+          </w:p>
+        </w:tc>
+      </w:tr>
+      <w:tr>
+        <w:tc>
+          <w:tcPr>
+            <w:tcW w:w="0" w:type="auto"/>
+          </w:tcPr>
+          <w:p>
+            <w:pPr>
+              <w:spacing w:after="0" w:line="240" w:lineRule="auto"/>
+              <w:jc w:val="center"/>
+              <w:rPr>
+                <w:rFonts w:ascii="Times New Roman" w:hAnsi="Times New Roman" w:cs="Times New Roman"/>
+                <w:sz w:val="16"/>
+                <w:szCs w:val="21"/>
+                <w:lang w:val="en-US"/>
+              </w:rPr>
+            </w:pPr>
+            <w:r>
+              <w:rPr>
+                <w:rFonts w:ascii="Times New Roman" w:hAnsi="Times New Roman" w:cs="Times New Roman"/>
+                <w:sz w:val="16"/>
+                <w:szCs w:val="21"/>
+                <w:lang w:val="en-US"/>
+              </w:rPr>
               <w:t>Short jump if carry</w:t>
             </w:r>
           </w:p>
@@ -13228,16 +14004,7 @@
                 <w:szCs w:val="21"/>
                 <w:lang w:val="en-US"/>
               </w:rPr>
-              <w:t>j</w:t>
-            </w:r>
-            <w:r>
-              <w:rPr>
-                <w:rFonts w:ascii="Consolas" w:hAnsi="Consolas" w:cs="Consolas"/>
-                <w:sz w:val="16"/>
-                <w:szCs w:val="21"/>
-                <w:lang w:val="en-US"/>
-              </w:rPr>
-              <w:t>z</w:t>
+              <w:t>jz</w:t>
             </w:r>
             <w:proofErr w:type="spellEnd"/>
             <w:r>
@@ -14076,7 +14843,7 @@
                 <w:szCs w:val="21"/>
                 <w:lang w:val="en-US"/>
               </w:rPr>
-              <w:t>Reset FLAGS</w:t>
+              <w:t>Set interrupt disable flag</w:t>
             </w:r>
           </w:p>
         </w:tc>
@@ -14103,7 +14870,7 @@
                 <w:szCs w:val="21"/>
                 <w:lang w:val="en-US"/>
               </w:rPr>
-              <w:t>rfl</w:t>
+              <w:t>sid</w:t>
             </w:r>
             <w:proofErr w:type="spellEnd"/>
           </w:p>
@@ -14131,7 +14898,7 @@
                 <w:szCs w:val="21"/>
                 <w:lang w:val="en-US"/>
               </w:rPr>
-              <w:t>rfl</w:t>
+              <w:t>sid</w:t>
             </w:r>
             <w:proofErr w:type="spellEnd"/>
           </w:p>
@@ -14184,7 +14951,7 @@
                 <w:szCs w:val="21"/>
                 <w:lang w:val="en-US"/>
               </w:rPr>
-              <w:t>Resets the FLAG register.</w:t>
+              <w:t>Sets the I (interrupt disable) bit in the FLAGS register.</w:t>
             </w:r>
           </w:p>
         </w:tc>
@@ -14210,7 +14977,7 @@
                 <w:szCs w:val="21"/>
                 <w:lang w:val="en-US"/>
               </w:rPr>
-              <w:t>ANZC</w:t>
+              <w:t>I</w:t>
             </w:r>
           </w:p>
         </w:tc>
@@ -14236,7 +15003,7 @@
                 <w:szCs w:val="21"/>
                 <w:lang w:val="en-US"/>
               </w:rPr>
-              <w:t>None.</w:t>
+              <w:t>I</w:t>
             </w:r>
           </w:p>
         </w:tc>
@@ -14257,23 +15024,63 @@
                 <w:lang w:val="en-US"/>
               </w:rPr>
             </w:pPr>
-          </w:p>
-        </w:tc>
-        <w:tc>
-          <w:tcPr>
-            <w:tcW w:w="0" w:type="auto"/>
-          </w:tcPr>
-          <w:p>
-            <w:pPr>
-              <w:spacing w:after="0" w:line="240" w:lineRule="auto"/>
-              <w:jc w:val="center"/>
-              <w:rPr>
-                <w:rFonts w:ascii="Consolas" w:hAnsi="Consolas" w:cs="Consolas"/>
-                <w:sz w:val="16"/>
-                <w:szCs w:val="21"/>
-                <w:lang w:val="en-US"/>
-              </w:rPr>
-            </w:pPr>
+            <w:r>
+              <w:rPr>
+                <w:rFonts w:ascii="Times New Roman" w:hAnsi="Times New Roman" w:cs="Times New Roman"/>
+                <w:sz w:val="16"/>
+                <w:szCs w:val="21"/>
+                <w:lang w:val="en-US"/>
+              </w:rPr>
+              <w:t xml:space="preserve">Clear </w:t>
+            </w:r>
+            <w:proofErr w:type="gramStart"/>
+            <w:r>
+              <w:rPr>
+                <w:rFonts w:ascii="Times New Roman" w:hAnsi="Times New Roman" w:cs="Times New Roman"/>
+                <w:sz w:val="16"/>
+                <w:szCs w:val="21"/>
+                <w:lang w:val="en-US"/>
+              </w:rPr>
+              <w:t>interrupt</w:t>
+            </w:r>
+            <w:proofErr w:type="gramEnd"/>
+            <w:r>
+              <w:rPr>
+                <w:rFonts w:ascii="Times New Roman" w:hAnsi="Times New Roman" w:cs="Times New Roman"/>
+                <w:sz w:val="16"/>
+                <w:szCs w:val="21"/>
+                <w:lang w:val="en-US"/>
+              </w:rPr>
+              <w:t xml:space="preserve"> disable flag</w:t>
+            </w:r>
+          </w:p>
+        </w:tc>
+        <w:tc>
+          <w:tcPr>
+            <w:tcW w:w="0" w:type="auto"/>
+          </w:tcPr>
+          <w:p>
+            <w:pPr>
+              <w:spacing w:after="0" w:line="240" w:lineRule="auto"/>
+              <w:jc w:val="center"/>
+              <w:rPr>
+                <w:rFonts w:ascii="Consolas" w:hAnsi="Consolas" w:cs="Consolas"/>
+                <w:sz w:val="16"/>
+                <w:szCs w:val="21"/>
+                <w:lang w:val="en-US"/>
+              </w:rPr>
+            </w:pPr>
+            <w:proofErr w:type="spellStart"/>
+            <w:r>
+              <w:rPr>
+                <w:rFonts w:ascii="Consolas" w:hAnsi="Consolas" w:cs="Consolas"/>
+                <w:sz w:val="16"/>
+                <w:szCs w:val="21"/>
+                <w:lang w:val="en-US"/>
+              </w:rPr>
+              <w:t>cid</w:t>
+            </w:r>
+            <w:proofErr w:type="spellEnd"/>
           </w:p>
         </w:tc>
         <w:tc>
@@ -14291,6 +15098,17 @@
                 <w:lang w:val="en-US"/>
               </w:rPr>
             </w:pPr>
+            <w:proofErr w:type="spellStart"/>
+            <w:r>
+              <w:rPr>
+                <w:rFonts w:ascii="Consolas" w:hAnsi="Consolas" w:cs="Consolas"/>
+                <w:sz w:val="16"/>
+                <w:szCs w:val="21"/>
+                <w:lang w:val="en-US"/>
+              </w:rPr>
+              <w:t>cid</w:t>
+            </w:r>
+            <w:proofErr w:type="spellEnd"/>
           </w:p>
         </w:tc>
         <w:tc>
@@ -14308,6 +15126,15 @@
                 <w:lang w:val="en-US"/>
               </w:rPr>
             </w:pPr>
+            <w:r>
+              <w:rPr>
+                <w:rFonts w:ascii="Consolas" w:hAnsi="Consolas" w:cs="Consolas"/>
+                <w:sz w:val="16"/>
+                <w:szCs w:val="21"/>
+                <w:lang w:val="en-US"/>
+              </w:rPr>
+              <w:t>1</w:t>
+            </w:r>
           </w:p>
         </w:tc>
         <w:tc>
@@ -14322,26 +15149,19 @@
                 <w:rFonts w:ascii="Times New Roman" w:hAnsi="Times New Roman" w:cs="Times New Roman"/>
                 <w:sz w:val="16"/>
                 <w:szCs w:val="21"/>
-                <w:lang w:val="en-US"/>
-              </w:rPr>
-            </w:pPr>
-          </w:p>
-        </w:tc>
-        <w:tc>
-          <w:tcPr>
-            <w:tcW w:w="0" w:type="auto"/>
-          </w:tcPr>
-          <w:p>
-            <w:pPr>
-              <w:spacing w:after="0" w:line="240" w:lineRule="auto"/>
-              <w:jc w:val="center"/>
+                <w:u w:val="single"/>
+                <w:lang w:val="en-US"/>
+              </w:rPr>
+            </w:pPr>
+            <w:r>
               <w:rPr>
                 <w:rFonts w:ascii="Times New Roman" w:hAnsi="Times New Roman" w:cs="Times New Roman"/>
                 <w:sz w:val="16"/>
                 <w:szCs w:val="21"/>
                 <w:lang w:val="en-US"/>
               </w:rPr>
-            </w:pPr>
+              <w:t>Clears the I (interrupt disable) bit in the FLAGS register.</w:t>
+            </w:r>
           </w:p>
         </w:tc>
         <w:tc>
@@ -14359,6 +15179,41 @@
                 <w:lang w:val="en-US"/>
               </w:rPr>
             </w:pPr>
+            <w:r>
+              <w:rPr>
+                <w:rFonts w:ascii="Times New Roman" w:hAnsi="Times New Roman" w:cs="Times New Roman"/>
+                <w:sz w:val="16"/>
+                <w:szCs w:val="21"/>
+                <w:lang w:val="en-US"/>
+              </w:rPr>
+              <w:t>I</w:t>
+            </w:r>
+          </w:p>
+        </w:tc>
+        <w:tc>
+          <w:tcPr>
+            <w:tcW w:w="0" w:type="auto"/>
+          </w:tcPr>
+          <w:p>
+            <w:pPr>
+              <w:spacing w:after="0" w:line="240" w:lineRule="auto"/>
+              <w:jc w:val="center"/>
+              <w:rPr>
+                <w:rFonts w:ascii="Times New Roman" w:hAnsi="Times New Roman" w:cs="Times New Roman"/>
+                <w:sz w:val="16"/>
+                <w:szCs w:val="21"/>
+                <w:lang w:val="en-US"/>
+              </w:rPr>
+            </w:pPr>
+            <w:r>
+              <w:rPr>
+                <w:rFonts w:ascii="Times New Roman" w:hAnsi="Times New Roman" w:cs="Times New Roman"/>
+                <w:sz w:val="16"/>
+                <w:szCs w:val="21"/>
+                <w:lang w:val="en-US"/>
+              </w:rPr>
+              <w:t>I</w:t>
+            </w:r>
           </w:p>
         </w:tc>
       </w:tr>
@@ -14378,23 +15233,43 @@
                 <w:lang w:val="en-US"/>
               </w:rPr>
             </w:pPr>
-          </w:p>
-        </w:tc>
-        <w:tc>
-          <w:tcPr>
-            <w:tcW w:w="0" w:type="auto"/>
-          </w:tcPr>
-          <w:p>
-            <w:pPr>
-              <w:spacing w:after="0" w:line="240" w:lineRule="auto"/>
-              <w:jc w:val="center"/>
-              <w:rPr>
-                <w:rFonts w:ascii="Consolas" w:hAnsi="Consolas" w:cs="Consolas"/>
-                <w:sz w:val="16"/>
-                <w:szCs w:val="21"/>
-                <w:lang w:val="en-US"/>
-              </w:rPr>
-            </w:pPr>
+            <w:r>
+              <w:rPr>
+                <w:rFonts w:ascii="Times New Roman" w:hAnsi="Times New Roman" w:cs="Times New Roman"/>
+                <w:sz w:val="16"/>
+                <w:szCs w:val="21"/>
+                <w:lang w:val="en-US"/>
+              </w:rPr>
+              <w:t>Return from interrupt</w:t>
+            </w:r>
+          </w:p>
+        </w:tc>
+        <w:tc>
+          <w:tcPr>
+            <w:tcW w:w="0" w:type="auto"/>
+          </w:tcPr>
+          <w:p>
+            <w:pPr>
+              <w:spacing w:after="0" w:line="240" w:lineRule="auto"/>
+              <w:jc w:val="center"/>
+              <w:rPr>
+                <w:rFonts w:ascii="Consolas" w:hAnsi="Consolas" w:cs="Consolas"/>
+                <w:sz w:val="16"/>
+                <w:szCs w:val="21"/>
+                <w:lang w:val="en-US"/>
+              </w:rPr>
+            </w:pPr>
+            <w:proofErr w:type="spellStart"/>
+            <w:r>
+              <w:rPr>
+                <w:rFonts w:ascii="Consolas" w:hAnsi="Consolas" w:cs="Consolas"/>
+                <w:sz w:val="16"/>
+                <w:szCs w:val="21"/>
+                <w:lang w:val="en-US"/>
+              </w:rPr>
+              <w:t>iret</w:t>
+            </w:r>
+            <w:proofErr w:type="spellEnd"/>
           </w:p>
         </w:tc>
         <w:tc>
@@ -14412,6 +15287,17 @@
                 <w:lang w:val="en-US"/>
               </w:rPr>
             </w:pPr>
+            <w:proofErr w:type="spellStart"/>
+            <w:r>
+              <w:rPr>
+                <w:rFonts w:ascii="Consolas" w:hAnsi="Consolas" w:cs="Consolas"/>
+                <w:sz w:val="16"/>
+                <w:szCs w:val="21"/>
+                <w:lang w:val="en-US"/>
+              </w:rPr>
+              <w:t>iret</w:t>
+            </w:r>
+            <w:proofErr w:type="spellEnd"/>
           </w:p>
         </w:tc>
         <w:tc>
@@ -14429,6 +15315,15 @@
                 <w:lang w:val="en-US"/>
               </w:rPr>
             </w:pPr>
+            <w:r>
+              <w:rPr>
+                <w:rFonts w:ascii="Consolas" w:hAnsi="Consolas" w:cs="Consolas"/>
+                <w:sz w:val="16"/>
+                <w:szCs w:val="21"/>
+                <w:lang w:val="en-US"/>
+              </w:rPr>
+              <w:t>1</w:t>
+            </w:r>
           </w:p>
         </w:tc>
         <w:tc>
@@ -14446,40 +15341,87 @@
                 <w:lang w:val="en-US"/>
               </w:rPr>
             </w:pPr>
-          </w:p>
-        </w:tc>
-        <w:tc>
-          <w:tcPr>
-            <w:tcW w:w="0" w:type="auto"/>
-          </w:tcPr>
-          <w:p>
-            <w:pPr>
-              <w:spacing w:after="0" w:line="240" w:lineRule="auto"/>
-              <w:jc w:val="center"/>
+            <w:r>
               <w:rPr>
                 <w:rFonts w:ascii="Times New Roman" w:hAnsi="Times New Roman" w:cs="Times New Roman"/>
                 <w:sz w:val="16"/>
                 <w:szCs w:val="21"/>
                 <w:lang w:val="en-US"/>
               </w:rPr>
-            </w:pPr>
-          </w:p>
-        </w:tc>
-        <w:tc>
-          <w:tcPr>
-            <w:tcW w:w="0" w:type="auto"/>
-          </w:tcPr>
-          <w:p>
-            <w:pPr>
-              <w:spacing w:after="0" w:line="240" w:lineRule="auto"/>
-              <w:jc w:val="center"/>
+              <w:t xml:space="preserve">Returns from the interrupt, restoring </w:t>
+            </w:r>
+            <w:proofErr w:type="gramStart"/>
+            <w:r>
               <w:rPr>
                 <w:rFonts w:ascii="Times New Roman" w:hAnsi="Times New Roman" w:cs="Times New Roman"/>
                 <w:sz w:val="16"/>
                 <w:szCs w:val="21"/>
                 <w:lang w:val="en-US"/>
               </w:rPr>
-            </w:pPr>
+              <w:t>CS:PC</w:t>
+            </w:r>
+            <w:proofErr w:type="gramEnd"/>
+            <w:r>
+              <w:rPr>
+                <w:rFonts w:ascii="Times New Roman" w:hAnsi="Times New Roman" w:cs="Times New Roman"/>
+                <w:sz w:val="16"/>
+                <w:szCs w:val="21"/>
+                <w:lang w:val="en-US"/>
+              </w:rPr>
+              <w:t xml:space="preserve"> and FLAGS from the stack.</w:t>
+            </w:r>
+          </w:p>
+        </w:tc>
+        <w:tc>
+          <w:tcPr>
+            <w:tcW w:w="0" w:type="auto"/>
+          </w:tcPr>
+          <w:p>
+            <w:pPr>
+              <w:spacing w:after="0" w:line="240" w:lineRule="auto"/>
+              <w:jc w:val="center"/>
+              <w:rPr>
+                <w:rFonts w:ascii="Times New Roman" w:hAnsi="Times New Roman" w:cs="Times New Roman"/>
+                <w:sz w:val="16"/>
+                <w:szCs w:val="21"/>
+                <w:lang w:val="en-US"/>
+              </w:rPr>
+            </w:pPr>
+            <w:r>
+              <w:rPr>
+                <w:rFonts w:ascii="Times New Roman" w:hAnsi="Times New Roman" w:cs="Times New Roman"/>
+                <w:sz w:val="16"/>
+                <w:szCs w:val="21"/>
+                <w:lang w:val="en-US"/>
+              </w:rPr>
+              <w:t>ANZC</w:t>
+            </w:r>
+          </w:p>
+        </w:tc>
+        <w:tc>
+          <w:tcPr>
+            <w:tcW w:w="0" w:type="auto"/>
+          </w:tcPr>
+          <w:p>
+            <w:pPr>
+              <w:spacing w:after="0" w:line="240" w:lineRule="auto"/>
+              <w:jc w:val="center"/>
+              <w:rPr>
+                <w:rFonts w:ascii="Times New Roman" w:hAnsi="Times New Roman" w:cs="Times New Roman"/>
+                <w:sz w:val="16"/>
+                <w:szCs w:val="21"/>
+                <w:lang w:val="en-US"/>
+              </w:rPr>
+            </w:pPr>
+            <w:r>
+              <w:rPr>
+                <w:rFonts w:ascii="Times New Roman" w:hAnsi="Times New Roman" w:cs="Times New Roman"/>
+                <w:sz w:val="16"/>
+                <w:szCs w:val="21"/>
+                <w:lang w:val="en-US"/>
+              </w:rPr>
+              <w:t>None.</w:t>
+            </w:r>
           </w:p>
         </w:tc>
       </w:tr>
@@ -14671,9 +15613,6 @@
                 <w:lang w:val="en-US"/>
               </w:rPr>
             </w:pPr>
-            <w:r>
-              <w:t xml:space="preserve"> </w:t>
-            </w:r>
           </w:p>
         </w:tc>
         <w:tc>
@@ -14913,6 +15852,251 @@
                 <w:rFonts w:ascii="Consolas" w:hAnsi="Consolas" w:cs="Consolas"/>
                 <w:sz w:val="16"/>
                 <w:szCs w:val="21"/>
+                <w:lang w:val="en-US"/>
+              </w:rPr>
+            </w:pPr>
+            <w:r>
+              <w:t xml:space="preserve"> </w:t>
+            </w:r>
+          </w:p>
+        </w:tc>
+        <w:tc>
+          <w:tcPr>
+            <w:tcW w:w="0" w:type="auto"/>
+          </w:tcPr>
+          <w:p>
+            <w:pPr>
+              <w:spacing w:after="0" w:line="240" w:lineRule="auto"/>
+              <w:jc w:val="both"/>
+              <w:rPr>
+                <w:rFonts w:ascii="Times New Roman" w:hAnsi="Times New Roman" w:cs="Times New Roman"/>
+                <w:sz w:val="16"/>
+                <w:szCs w:val="21"/>
+                <w:lang w:val="en-US"/>
+              </w:rPr>
+            </w:pPr>
+          </w:p>
+        </w:tc>
+        <w:tc>
+          <w:tcPr>
+            <w:tcW w:w="0" w:type="auto"/>
+          </w:tcPr>
+          <w:p>
+            <w:pPr>
+              <w:spacing w:after="0" w:line="240" w:lineRule="auto"/>
+              <w:jc w:val="center"/>
+              <w:rPr>
+                <w:rFonts w:ascii="Times New Roman" w:hAnsi="Times New Roman" w:cs="Times New Roman"/>
+                <w:sz w:val="16"/>
+                <w:szCs w:val="21"/>
+                <w:lang w:val="en-US"/>
+              </w:rPr>
+            </w:pPr>
+          </w:p>
+        </w:tc>
+        <w:tc>
+          <w:tcPr>
+            <w:tcW w:w="0" w:type="auto"/>
+          </w:tcPr>
+          <w:p>
+            <w:pPr>
+              <w:spacing w:after="0" w:line="240" w:lineRule="auto"/>
+              <w:jc w:val="center"/>
+              <w:rPr>
+                <w:rFonts w:ascii="Times New Roman" w:hAnsi="Times New Roman" w:cs="Times New Roman"/>
+                <w:sz w:val="16"/>
+                <w:szCs w:val="21"/>
+                <w:lang w:val="en-US"/>
+              </w:rPr>
+            </w:pPr>
+          </w:p>
+        </w:tc>
+      </w:tr>
+      <w:tr>
+        <w:tc>
+          <w:tcPr>
+            <w:tcW w:w="0" w:type="auto"/>
+          </w:tcPr>
+          <w:p>
+            <w:pPr>
+              <w:spacing w:after="0" w:line="240" w:lineRule="auto"/>
+              <w:jc w:val="center"/>
+              <w:rPr>
+                <w:rFonts w:ascii="Times New Roman" w:hAnsi="Times New Roman" w:cs="Times New Roman"/>
+                <w:sz w:val="16"/>
+                <w:szCs w:val="21"/>
+                <w:lang w:val="en-US"/>
+              </w:rPr>
+            </w:pPr>
+          </w:p>
+        </w:tc>
+        <w:tc>
+          <w:tcPr>
+            <w:tcW w:w="0" w:type="auto"/>
+          </w:tcPr>
+          <w:p>
+            <w:pPr>
+              <w:spacing w:after="0" w:line="240" w:lineRule="auto"/>
+              <w:jc w:val="center"/>
+              <w:rPr>
+                <w:rFonts w:ascii="Consolas" w:hAnsi="Consolas" w:cs="Consolas"/>
+                <w:sz w:val="16"/>
+                <w:szCs w:val="21"/>
+                <w:lang w:val="en-US"/>
+              </w:rPr>
+            </w:pPr>
+          </w:p>
+        </w:tc>
+        <w:tc>
+          <w:tcPr>
+            <w:tcW w:w="2588" w:type="dxa"/>
+          </w:tcPr>
+          <w:p>
+            <w:pPr>
+              <w:spacing w:after="0" w:line="240" w:lineRule="auto"/>
+              <w:jc w:val="center"/>
+              <w:rPr>
+                <w:rFonts w:ascii="Consolas" w:hAnsi="Consolas" w:cs="Consolas"/>
+                <w:sz w:val="16"/>
+                <w:szCs w:val="21"/>
+                <w:lang w:val="en-US"/>
+              </w:rPr>
+            </w:pPr>
+          </w:p>
+        </w:tc>
+        <w:tc>
+          <w:tcPr>
+            <w:tcW w:w="957" w:type="dxa"/>
+          </w:tcPr>
+          <w:p>
+            <w:pPr>
+              <w:spacing w:after="0" w:line="240" w:lineRule="auto"/>
+              <w:jc w:val="center"/>
+              <w:rPr>
+                <w:rFonts w:ascii="Consolas" w:hAnsi="Consolas" w:cs="Consolas"/>
+                <w:sz w:val="16"/>
+                <w:szCs w:val="21"/>
+                <w:lang w:val="en-US"/>
+              </w:rPr>
+            </w:pPr>
+          </w:p>
+        </w:tc>
+        <w:tc>
+          <w:tcPr>
+            <w:tcW w:w="0" w:type="auto"/>
+          </w:tcPr>
+          <w:p>
+            <w:pPr>
+              <w:spacing w:after="0" w:line="240" w:lineRule="auto"/>
+              <w:jc w:val="both"/>
+              <w:rPr>
+                <w:rFonts w:ascii="Times New Roman" w:hAnsi="Times New Roman" w:cs="Times New Roman"/>
+                <w:sz w:val="16"/>
+                <w:szCs w:val="21"/>
+                <w:lang w:val="en-US"/>
+              </w:rPr>
+            </w:pPr>
+          </w:p>
+        </w:tc>
+        <w:tc>
+          <w:tcPr>
+            <w:tcW w:w="0" w:type="auto"/>
+          </w:tcPr>
+          <w:p>
+            <w:pPr>
+              <w:spacing w:after="0" w:line="240" w:lineRule="auto"/>
+              <w:jc w:val="center"/>
+              <w:rPr>
+                <w:rFonts w:ascii="Times New Roman" w:hAnsi="Times New Roman" w:cs="Times New Roman"/>
+                <w:sz w:val="16"/>
+                <w:szCs w:val="21"/>
+                <w:lang w:val="en-US"/>
+              </w:rPr>
+            </w:pPr>
+          </w:p>
+        </w:tc>
+        <w:tc>
+          <w:tcPr>
+            <w:tcW w:w="0" w:type="auto"/>
+          </w:tcPr>
+          <w:p>
+            <w:pPr>
+              <w:spacing w:after="0" w:line="240" w:lineRule="auto"/>
+              <w:jc w:val="center"/>
+              <w:rPr>
+                <w:rFonts w:ascii="Times New Roman" w:hAnsi="Times New Roman" w:cs="Times New Roman"/>
+                <w:sz w:val="16"/>
+                <w:szCs w:val="21"/>
+                <w:lang w:val="en-US"/>
+              </w:rPr>
+            </w:pPr>
+          </w:p>
+        </w:tc>
+      </w:tr>
+      <w:tr>
+        <w:tc>
+          <w:tcPr>
+            <w:tcW w:w="0" w:type="auto"/>
+          </w:tcPr>
+          <w:p>
+            <w:pPr>
+              <w:spacing w:after="0" w:line="240" w:lineRule="auto"/>
+              <w:jc w:val="center"/>
+              <w:rPr>
+                <w:rFonts w:ascii="Times New Roman" w:hAnsi="Times New Roman" w:cs="Times New Roman"/>
+                <w:sz w:val="16"/>
+                <w:szCs w:val="21"/>
+                <w:lang w:val="en-US"/>
+              </w:rPr>
+            </w:pPr>
+          </w:p>
+        </w:tc>
+        <w:tc>
+          <w:tcPr>
+            <w:tcW w:w="0" w:type="auto"/>
+          </w:tcPr>
+          <w:p>
+            <w:pPr>
+              <w:spacing w:after="0" w:line="240" w:lineRule="auto"/>
+              <w:jc w:val="center"/>
+              <w:rPr>
+                <w:rFonts w:ascii="Consolas" w:hAnsi="Consolas" w:cs="Consolas"/>
+                <w:sz w:val="16"/>
+                <w:szCs w:val="21"/>
+                <w:lang w:val="en-US"/>
+              </w:rPr>
+            </w:pPr>
+          </w:p>
+        </w:tc>
+        <w:tc>
+          <w:tcPr>
+            <w:tcW w:w="2588" w:type="dxa"/>
+          </w:tcPr>
+          <w:p>
+            <w:pPr>
+              <w:spacing w:after="0" w:line="240" w:lineRule="auto"/>
+              <w:jc w:val="center"/>
+              <w:rPr>
+                <w:rFonts w:ascii="Consolas" w:hAnsi="Consolas" w:cs="Consolas"/>
+                <w:sz w:val="16"/>
+                <w:szCs w:val="21"/>
+                <w:lang w:val="en-US"/>
+              </w:rPr>
+            </w:pPr>
+          </w:p>
+        </w:tc>
+        <w:tc>
+          <w:tcPr>
+            <w:tcW w:w="957" w:type="dxa"/>
+          </w:tcPr>
+          <w:p>
+            <w:pPr>
+              <w:spacing w:after="0" w:line="240" w:lineRule="auto"/>
+              <w:jc w:val="center"/>
+              <w:rPr>
+                <w:rFonts w:ascii="Consolas" w:hAnsi="Consolas" w:cs="Consolas"/>
+                <w:sz w:val="16"/>
+                <w:szCs w:val="21"/>
                 <w:u w:val="single"/>
                 <w:lang w:val="en-US"/>
               </w:rPr>
@@ -14952,7 +16136,7 @@
                 <w:szCs w:val="21"/>
                 <w:lang w:val="en-US"/>
               </w:rPr>
-              <w:t>199</w:t>
+              <w:t>234</w:t>
             </w:r>
             <w:r>
               <w:rPr>
@@ -32389,7 +33573,19 @@
                       <w:rPr>
                         <w:rFonts w:ascii="Cambria Math" w:hAnsi="Cambria Math"/>
                       </w:rPr>
-                      <m:t>SDSin</m:t>
+                      <m:t>SD</m:t>
+                    </m:r>
+                    <m:r>
+                      <w:rPr>
+                        <w:rFonts w:ascii="Cambria Math" w:hAnsi="Cambria Math"/>
+                      </w:rPr>
+                      <m:t>S</m:t>
+                    </m:r>
+                    <m:r>
+                      <w:rPr>
+                        <w:rFonts w:ascii="Cambria Math" w:hAnsi="Cambria Math"/>
+                      </w:rPr>
+                      <m:t>in</m:t>
                     </m:r>
                   </m:e>
                 </m:bar>
@@ -36342,7 +37538,7 @@
 </file>
 
 <file path=word/endnotes.xml><?xml version="1.0" encoding="utf-8"?>
-<w:endnotes xmlns:wpc="http://schemas.microsoft.com/office/word/2010/wordprocessingCanvas" xmlns:cx="http://schemas.microsoft.com/office/drawing/2014/chartex" xmlns:cx1="http://schemas.microsoft.com/office/drawing/2015/9/8/chartex" xmlns:cx2="http://schemas.microsoft.com/office/drawing/2015/10/21/chartex" xmlns:cx3="http://schemas.microsoft.com/office/drawing/2016/5/9/chartex" xmlns:cx4="http://schemas.microsoft.com/office/drawing/2016/5/10/chartex" xmlns:cx5="http://schemas.microsoft.com/office/drawing/2016/5/11/chartex" xmlns:cx6="http://schemas.microsoft.com/office/drawing/2016/5/12/chartex" xmlns:cx7="http://schemas.microsoft.com/office/drawing/2016/5/13/chartex" xmlns:cx8="http://schemas.microsoft.com/office/drawing/2016/5/14/chartex" xmlns:mc="http://schemas.openxmlformats.org/markup-compatibility/2006" xmlns:aink="http://schemas.microsoft.com/office/drawing/2016/ink" xmlns:am3d="http://schemas.microsoft.com/office/drawing/2017/model3d" xmlns:o="urn:schemas-microsoft-com:office:office" xmlns:oel="http://schemas.microsoft.com/office/2019/extlst" xmlns:r="http://schemas.openxmlformats.org/officeDocument/2006/relationships" xmlns:m="http://schemas.openxmlformats.org/officeDocument/2006/math" xmlns:v="urn:schemas-microsoft-com:vml" xmlns:wp14="http://schemas.microsoft.com/office/word/2010/wordprocessingDrawing" xmlns:wp="http://schemas.openxmlformats.org/drawingml/2006/wordprocessingDrawing" xmlns:w10="urn:schemas-microsoft-com:office:word" xmlns:w="http://schemas.openxmlformats.org/wordprocessingml/2006/main" xmlns:w14="http://schemas.microsoft.com/office/word/2010/wordml" xmlns:w15="http://schemas.microsoft.com/office/word/2012/wordml" xmlns:w16cex="http://schemas.microsoft.com/office/word/2018/wordml/cex" xmlns:w16cid="http://schemas.microsoft.com/office/word/2016/wordml/cid" xmlns:w16="http://schemas.microsoft.com/office/word/2018/wordml" xmlns:w16du="http://schemas.microsoft.com/office/word/2023/wordml/word16du" xmlns:w16sdtdh="http://schemas.microsoft.com/office/word/2020/wordml/sdtdatahash" xmlns:w16se="http://schemas.microsoft.com/office/word/2015/wordml/symex" xmlns:wpg="http://schemas.microsoft.com/office/word/2010/wordprocessingGroup" xmlns:wpi="http://schemas.microsoft.com/office/word/2010/wordprocessingInk" xmlns:wne="http://schemas.microsoft.com/office/word/2006/wordml" xmlns:wps="http://schemas.microsoft.com/office/word/2010/wordprocessingShape" mc:Ignorable="w14 w15 w16se w16cid w16 w16cex w16sdtdh wp14">
+<w:endnotes xmlns:wpc="http://schemas.microsoft.com/office/word/2010/wordprocessingCanvas" xmlns:cx="http://schemas.microsoft.com/office/drawing/2014/chartex" xmlns:cx1="http://schemas.microsoft.com/office/drawing/2015/9/8/chartex" xmlns:cx2="http://schemas.microsoft.com/office/drawing/2015/10/21/chartex" xmlns:cx3="http://schemas.microsoft.com/office/drawing/2016/5/9/chartex" xmlns:cx4="http://schemas.microsoft.com/office/drawing/2016/5/10/chartex" xmlns:cx5="http://schemas.microsoft.com/office/drawing/2016/5/11/chartex" xmlns:cx6="http://schemas.microsoft.com/office/drawing/2016/5/12/chartex" xmlns:cx7="http://schemas.microsoft.com/office/drawing/2016/5/13/chartex" xmlns:cx8="http://schemas.microsoft.com/office/drawing/2016/5/14/chartex" xmlns:mc="http://schemas.openxmlformats.org/markup-compatibility/2006" xmlns:aink="http://schemas.microsoft.com/office/drawing/2016/ink" xmlns:am3d="http://schemas.microsoft.com/office/drawing/2017/model3d" xmlns:o="urn:schemas-microsoft-com:office:office" xmlns:oel="http://schemas.microsoft.com/office/2019/extlst" xmlns:r="http://schemas.openxmlformats.org/officeDocument/2006/relationships" xmlns:m="http://schemas.openxmlformats.org/officeDocument/2006/math" xmlns:v="urn:schemas-microsoft-com:vml" xmlns:wp14="http://schemas.microsoft.com/office/word/2010/wordprocessingDrawing" xmlns:wp="http://schemas.openxmlformats.org/drawingml/2006/wordprocessingDrawing" xmlns:w10="urn:schemas-microsoft-com:office:word" xmlns:w="http://schemas.openxmlformats.org/wordprocessingml/2006/main" xmlns:w14="http://schemas.microsoft.com/office/word/2010/wordml" xmlns:w15="http://schemas.microsoft.com/office/word/2012/wordml" xmlns:w16cex="http://schemas.microsoft.com/office/word/2018/wordml/cex" xmlns:w16cid="http://schemas.microsoft.com/office/word/2016/wordml/cid" xmlns:w16="http://schemas.microsoft.com/office/word/2018/wordml" xmlns:w16sdtdh="http://schemas.microsoft.com/office/word/2020/wordml/sdtdatahash" xmlns:w16se="http://schemas.microsoft.com/office/word/2015/wordml/symex" xmlns:wpg="http://schemas.microsoft.com/office/word/2010/wordprocessingGroup" xmlns:wpi="http://schemas.microsoft.com/office/word/2010/wordprocessingInk" xmlns:wne="http://schemas.microsoft.com/office/word/2006/wordml" xmlns:wps="http://schemas.microsoft.com/office/word/2010/wordprocessingShape" mc:Ignorable="w14 w15 w16se w16cid w16 w16cex w16sdtdh wp14">
   <w:endnote w:type="separator" w:id="-1">
     <w:p>
       <w:pPr>
@@ -36367,7 +37563,7 @@
 </file>
 
 <file path=word/footnotes.xml><?xml version="1.0" encoding="utf-8"?>
-<w:footnotes xmlns:wpc="http://schemas.microsoft.com/office/word/2010/wordprocessingCanvas" xmlns:cx="http://schemas.microsoft.com/office/drawing/2014/chartex" xmlns:cx1="http://schemas.microsoft.com/office/drawing/2015/9/8/chartex" xmlns:cx2="http://schemas.microsoft.com/office/drawing/2015/10/21/chartex" xmlns:cx3="http://schemas.microsoft.com/office/drawing/2016/5/9/chartex" xmlns:cx4="http://schemas.microsoft.com/office/drawing/2016/5/10/chartex" xmlns:cx5="http://schemas.microsoft.com/office/drawing/2016/5/11/chartex" xmlns:cx6="http://schemas.microsoft.com/office/drawing/2016/5/12/chartex" xmlns:cx7="http://schemas.microsoft.com/office/drawing/2016/5/13/chartex" xmlns:cx8="http://schemas.microsoft.com/office/drawing/2016/5/14/chartex" xmlns:mc="http://schemas.openxmlformats.org/markup-compatibility/2006" xmlns:aink="http://schemas.microsoft.com/office/drawing/2016/ink" xmlns:am3d="http://schemas.microsoft.com/office/drawing/2017/model3d" xmlns:o="urn:schemas-microsoft-com:office:office" xmlns:oel="http://schemas.microsoft.com/office/2019/extlst" xmlns:r="http://schemas.openxmlformats.org/officeDocument/2006/relationships" xmlns:m="http://schemas.openxmlformats.org/officeDocument/2006/math" xmlns:v="urn:schemas-microsoft-com:vml" xmlns:wp14="http://schemas.microsoft.com/office/word/2010/wordprocessingDrawing" xmlns:wp="http://schemas.openxmlformats.org/drawingml/2006/wordprocessingDrawing" xmlns:w10="urn:schemas-microsoft-com:office:word" xmlns:w="http://schemas.openxmlformats.org/wordprocessingml/2006/main" xmlns:w14="http://schemas.microsoft.com/office/word/2010/wordml" xmlns:w15="http://schemas.microsoft.com/office/word/2012/wordml" xmlns:w16cex="http://schemas.microsoft.com/office/word/2018/wordml/cex" xmlns:w16cid="http://schemas.microsoft.com/office/word/2016/wordml/cid" xmlns:w16="http://schemas.microsoft.com/office/word/2018/wordml" xmlns:w16du="http://schemas.microsoft.com/office/word/2023/wordml/word16du" xmlns:w16sdtdh="http://schemas.microsoft.com/office/word/2020/wordml/sdtdatahash" xmlns:w16se="http://schemas.microsoft.com/office/word/2015/wordml/symex" xmlns:wpg="http://schemas.microsoft.com/office/word/2010/wordprocessingGroup" xmlns:wpi="http://schemas.microsoft.com/office/word/2010/wordprocessingInk" xmlns:wne="http://schemas.microsoft.com/office/word/2006/wordml" xmlns:wps="http://schemas.microsoft.com/office/word/2010/wordprocessingShape" mc:Ignorable="w14 w15 w16se w16cid w16 w16cex w16sdtdh wp14">
+<w:footnotes xmlns:wpc="http://schemas.microsoft.com/office/word/2010/wordprocessingCanvas" xmlns:cx="http://schemas.microsoft.com/office/drawing/2014/chartex" xmlns:cx1="http://schemas.microsoft.com/office/drawing/2015/9/8/chartex" xmlns:cx2="http://schemas.microsoft.com/office/drawing/2015/10/21/chartex" xmlns:cx3="http://schemas.microsoft.com/office/drawing/2016/5/9/chartex" xmlns:cx4="http://schemas.microsoft.com/office/drawing/2016/5/10/chartex" xmlns:cx5="http://schemas.microsoft.com/office/drawing/2016/5/11/chartex" xmlns:cx6="http://schemas.microsoft.com/office/drawing/2016/5/12/chartex" xmlns:cx7="http://schemas.microsoft.com/office/drawing/2016/5/13/chartex" xmlns:cx8="http://schemas.microsoft.com/office/drawing/2016/5/14/chartex" xmlns:mc="http://schemas.openxmlformats.org/markup-compatibility/2006" xmlns:aink="http://schemas.microsoft.com/office/drawing/2016/ink" xmlns:am3d="http://schemas.microsoft.com/office/drawing/2017/model3d" xmlns:o="urn:schemas-microsoft-com:office:office" xmlns:oel="http://schemas.microsoft.com/office/2019/extlst" xmlns:r="http://schemas.openxmlformats.org/officeDocument/2006/relationships" xmlns:m="http://schemas.openxmlformats.org/officeDocument/2006/math" xmlns:v="urn:schemas-microsoft-com:vml" xmlns:wp14="http://schemas.microsoft.com/office/word/2010/wordprocessingDrawing" xmlns:wp="http://schemas.openxmlformats.org/drawingml/2006/wordprocessingDrawing" xmlns:w10="urn:schemas-microsoft-com:office:word" xmlns:w="http://schemas.openxmlformats.org/wordprocessingml/2006/main" xmlns:w14="http://schemas.microsoft.com/office/word/2010/wordml" xmlns:w15="http://schemas.microsoft.com/office/word/2012/wordml" xmlns:w16cex="http://schemas.microsoft.com/office/word/2018/wordml/cex" xmlns:w16cid="http://schemas.microsoft.com/office/word/2016/wordml/cid" xmlns:w16="http://schemas.microsoft.com/office/word/2018/wordml" xmlns:w16sdtdh="http://schemas.microsoft.com/office/word/2020/wordml/sdtdatahash" xmlns:w16se="http://schemas.microsoft.com/office/word/2015/wordml/symex" xmlns:wpg="http://schemas.microsoft.com/office/word/2010/wordprocessingGroup" xmlns:wpi="http://schemas.microsoft.com/office/word/2010/wordprocessingInk" xmlns:wne="http://schemas.microsoft.com/office/word/2006/wordml" xmlns:wps="http://schemas.microsoft.com/office/word/2010/wordprocessingShape" mc:Ignorable="w14 w15 w16se w16cid w16 w16cex w16sdtdh wp14">
   <w:footnote w:type="separator" w:id="-1">
     <w:p>
       <w:pPr>
@@ -36700,7 +37896,7 @@
 </file>
 
 <file path=word/numbering.xml><?xml version="1.0" encoding="utf-8"?>
-<w:numbering xmlns:wpc="http://schemas.microsoft.com/office/word/2010/wordprocessingCanvas" xmlns:cx="http://schemas.microsoft.com/office/drawing/2014/chartex" xmlns:cx1="http://schemas.microsoft.com/office/drawing/2015/9/8/chartex" xmlns:cx2="http://schemas.microsoft.com/office/drawing/2015/10/21/chartex" xmlns:cx3="http://schemas.microsoft.com/office/drawing/2016/5/9/chartex" xmlns:cx4="http://schemas.microsoft.com/office/drawing/2016/5/10/chartex" xmlns:cx5="http://schemas.microsoft.com/office/drawing/2016/5/11/chartex" xmlns:cx6="http://schemas.microsoft.com/office/drawing/2016/5/12/chartex" xmlns:cx7="http://schemas.microsoft.com/office/drawing/2016/5/13/chartex" xmlns:cx8="http://schemas.microsoft.com/office/drawing/2016/5/14/chartex" xmlns:mc="http://schemas.openxmlformats.org/markup-compatibility/2006" xmlns:aink="http://schemas.microsoft.com/office/drawing/2016/ink" xmlns:am3d="http://schemas.microsoft.com/office/drawing/2017/model3d" xmlns:o="urn:schemas-microsoft-com:office:office" xmlns:oel="http://schemas.microsoft.com/office/2019/extlst" xmlns:r="http://schemas.openxmlformats.org/officeDocument/2006/relationships" xmlns:m="http://schemas.openxmlformats.org/officeDocument/2006/math" xmlns:v="urn:schemas-microsoft-com:vml" xmlns:wp14="http://schemas.microsoft.com/office/word/2010/wordprocessingDrawing" xmlns:wp="http://schemas.openxmlformats.org/drawingml/2006/wordprocessingDrawing" xmlns:w10="urn:schemas-microsoft-com:office:word" xmlns:w="http://schemas.openxmlformats.org/wordprocessingml/2006/main" xmlns:w14="http://schemas.microsoft.com/office/word/2010/wordml" xmlns:w15="http://schemas.microsoft.com/office/word/2012/wordml" xmlns:w16cex="http://schemas.microsoft.com/office/word/2018/wordml/cex" xmlns:w16cid="http://schemas.microsoft.com/office/word/2016/wordml/cid" xmlns:w16="http://schemas.microsoft.com/office/word/2018/wordml" xmlns:w16du="http://schemas.microsoft.com/office/word/2023/wordml/word16du" xmlns:w16sdtdh="http://schemas.microsoft.com/office/word/2020/wordml/sdtdatahash" xmlns:w16se="http://schemas.microsoft.com/office/word/2015/wordml/symex" xmlns:wpg="http://schemas.microsoft.com/office/word/2010/wordprocessingGroup" xmlns:wpi="http://schemas.microsoft.com/office/word/2010/wordprocessingInk" xmlns:wne="http://schemas.microsoft.com/office/word/2006/wordml" xmlns:wps="http://schemas.microsoft.com/office/word/2010/wordprocessingShape" mc:Ignorable="w14 w15 w16se w16cid w16 w16cex w16sdtdh wp14">
+<w:numbering xmlns:wpc="http://schemas.microsoft.com/office/word/2010/wordprocessingCanvas" xmlns:cx="http://schemas.microsoft.com/office/drawing/2014/chartex" xmlns:cx1="http://schemas.microsoft.com/office/drawing/2015/9/8/chartex" xmlns:cx2="http://schemas.microsoft.com/office/drawing/2015/10/21/chartex" xmlns:cx3="http://schemas.microsoft.com/office/drawing/2016/5/9/chartex" xmlns:cx4="http://schemas.microsoft.com/office/drawing/2016/5/10/chartex" xmlns:cx5="http://schemas.microsoft.com/office/drawing/2016/5/11/chartex" xmlns:cx6="http://schemas.microsoft.com/office/drawing/2016/5/12/chartex" xmlns:cx7="http://schemas.microsoft.com/office/drawing/2016/5/13/chartex" xmlns:cx8="http://schemas.microsoft.com/office/drawing/2016/5/14/chartex" xmlns:mc="http://schemas.openxmlformats.org/markup-compatibility/2006" xmlns:aink="http://schemas.microsoft.com/office/drawing/2016/ink" xmlns:am3d="http://schemas.microsoft.com/office/drawing/2017/model3d" xmlns:o="urn:schemas-microsoft-com:office:office" xmlns:oel="http://schemas.microsoft.com/office/2019/extlst" xmlns:r="http://schemas.openxmlformats.org/officeDocument/2006/relationships" xmlns:m="http://schemas.openxmlformats.org/officeDocument/2006/math" xmlns:v="urn:schemas-microsoft-com:vml" xmlns:wp14="http://schemas.microsoft.com/office/word/2010/wordprocessingDrawing" xmlns:wp="http://schemas.openxmlformats.org/drawingml/2006/wordprocessingDrawing" xmlns:w10="urn:schemas-microsoft-com:office:word" xmlns:w="http://schemas.openxmlformats.org/wordprocessingml/2006/main" xmlns:w14="http://schemas.microsoft.com/office/word/2010/wordml" xmlns:w15="http://schemas.microsoft.com/office/word/2012/wordml" xmlns:w16cex="http://schemas.microsoft.com/office/word/2018/wordml/cex" xmlns:w16cid="http://schemas.microsoft.com/office/word/2016/wordml/cid" xmlns:w16="http://schemas.microsoft.com/office/word/2018/wordml" xmlns:w16sdtdh="http://schemas.microsoft.com/office/word/2020/wordml/sdtdatahash" xmlns:w16se="http://schemas.microsoft.com/office/word/2015/wordml/symex" xmlns:wpg="http://schemas.microsoft.com/office/word/2010/wordprocessingGroup" xmlns:wpi="http://schemas.microsoft.com/office/word/2010/wordprocessingInk" xmlns:wne="http://schemas.microsoft.com/office/word/2006/wordml" xmlns:wps="http://schemas.microsoft.com/office/word/2010/wordprocessingShape" mc:Ignorable="w14 w15 w16se w16cid w16 w16cex w16sdtdh wp14">
   <w:abstractNum w:abstractNumId="0" w15:restartNumberingAfterBreak="0">
     <w:nsid w:val="13E72A19"/>
     <w:multiLevelType w:val="multilevel"/>

</xml_diff>